<commit_message>
Finish sa, shi, su, se, so practice
</commit_message>
<xml_diff>
--- a/さしすせそ Hiragana Practice.docx
+++ b/さしすせそ Hiragana Practice.docx
@@ -2962,366 +2962,414 @@
               <w:spacing w:line="240" w:lineRule="auto"/>
               <w:jc w:val="center"/>
             </w:pPr>
-          </w:p>
-        </w:tc>
-        <w:tc>
-          <w:tcPr>
-            <w:tcW w:w="585" w:type="dxa"/>
-            <w:tcMar>
-              <w:top w:w="100" w:type="dxa"/>
-              <w:left w:w="100" w:type="dxa"/>
-              <w:bottom w:w="100" w:type="dxa"/>
-              <w:right w:w="100" w:type="dxa"/>
-            </w:tcMar>
-          </w:tcPr>
-          <w:p>
-            <w:pPr>
-              <w:pBdr>
-                <w:top w:val="nil"/>
-                <w:left w:val="nil"/>
-                <w:bottom w:val="nil"/>
-                <w:right w:val="nil"/>
-                <w:between w:val="nil"/>
-              </w:pBdr>
-              <w:spacing w:line="240" w:lineRule="auto"/>
-              <w:jc w:val="center"/>
-            </w:pPr>
-          </w:p>
-        </w:tc>
-        <w:tc>
-          <w:tcPr>
-            <w:tcW w:w="585" w:type="dxa"/>
-            <w:tcMar>
-              <w:top w:w="100" w:type="dxa"/>
-              <w:left w:w="100" w:type="dxa"/>
-              <w:bottom w:w="100" w:type="dxa"/>
-              <w:right w:w="100" w:type="dxa"/>
-            </w:tcMar>
-          </w:tcPr>
-          <w:p>
-            <w:pPr>
-              <w:pBdr>
-                <w:top w:val="nil"/>
-                <w:left w:val="nil"/>
-                <w:bottom w:val="nil"/>
-                <w:right w:val="nil"/>
-                <w:between w:val="nil"/>
-              </w:pBdr>
-              <w:spacing w:line="240" w:lineRule="auto"/>
-              <w:jc w:val="center"/>
-            </w:pPr>
-          </w:p>
-        </w:tc>
-        <w:tc>
-          <w:tcPr>
-            <w:tcW w:w="585" w:type="dxa"/>
-            <w:tcMar>
-              <w:top w:w="100" w:type="dxa"/>
-              <w:left w:w="100" w:type="dxa"/>
-              <w:bottom w:w="100" w:type="dxa"/>
-              <w:right w:w="100" w:type="dxa"/>
-            </w:tcMar>
-          </w:tcPr>
-          <w:p>
-            <w:pPr>
-              <w:pBdr>
-                <w:top w:val="nil"/>
-                <w:left w:val="nil"/>
-                <w:bottom w:val="nil"/>
-                <w:right w:val="nil"/>
-                <w:between w:val="nil"/>
-              </w:pBdr>
-              <w:spacing w:line="240" w:lineRule="auto"/>
-              <w:jc w:val="center"/>
-            </w:pPr>
-          </w:p>
-        </w:tc>
-        <w:tc>
-          <w:tcPr>
-            <w:tcW w:w="585" w:type="dxa"/>
-            <w:tcMar>
-              <w:top w:w="100" w:type="dxa"/>
-              <w:left w:w="100" w:type="dxa"/>
-              <w:bottom w:w="100" w:type="dxa"/>
-              <w:right w:w="100" w:type="dxa"/>
-            </w:tcMar>
-          </w:tcPr>
-          <w:p>
-            <w:pPr>
-              <w:pBdr>
-                <w:top w:val="nil"/>
-                <w:left w:val="nil"/>
-                <w:bottom w:val="nil"/>
-                <w:right w:val="nil"/>
-                <w:between w:val="nil"/>
-              </w:pBdr>
-              <w:spacing w:line="240" w:lineRule="auto"/>
-              <w:jc w:val="center"/>
-            </w:pPr>
-          </w:p>
-        </w:tc>
-        <w:tc>
-          <w:tcPr>
-            <w:tcW w:w="585" w:type="dxa"/>
-            <w:tcMar>
-              <w:top w:w="100" w:type="dxa"/>
-              <w:left w:w="100" w:type="dxa"/>
-              <w:bottom w:w="100" w:type="dxa"/>
-              <w:right w:w="100" w:type="dxa"/>
-            </w:tcMar>
-          </w:tcPr>
-          <w:p>
-            <w:pPr>
-              <w:pBdr>
-                <w:top w:val="nil"/>
-                <w:left w:val="nil"/>
-                <w:bottom w:val="nil"/>
-                <w:right w:val="nil"/>
-                <w:between w:val="nil"/>
-              </w:pBdr>
-              <w:spacing w:line="240" w:lineRule="auto"/>
-              <w:jc w:val="center"/>
-            </w:pPr>
-          </w:p>
-        </w:tc>
-        <w:tc>
-          <w:tcPr>
-            <w:tcW w:w="585" w:type="dxa"/>
-            <w:tcMar>
-              <w:top w:w="100" w:type="dxa"/>
-              <w:left w:w="100" w:type="dxa"/>
-              <w:bottom w:w="100" w:type="dxa"/>
-              <w:right w:w="100" w:type="dxa"/>
-            </w:tcMar>
-          </w:tcPr>
-          <w:p>
-            <w:pPr>
-              <w:pBdr>
-                <w:top w:val="nil"/>
-                <w:left w:val="nil"/>
-                <w:bottom w:val="nil"/>
-                <w:right w:val="nil"/>
-                <w:between w:val="nil"/>
-              </w:pBdr>
-              <w:spacing w:line="240" w:lineRule="auto"/>
-              <w:jc w:val="center"/>
-            </w:pPr>
-          </w:p>
-        </w:tc>
-        <w:tc>
-          <w:tcPr>
-            <w:tcW w:w="585" w:type="dxa"/>
-            <w:tcMar>
-              <w:top w:w="100" w:type="dxa"/>
-              <w:left w:w="100" w:type="dxa"/>
-              <w:bottom w:w="100" w:type="dxa"/>
-              <w:right w:w="100" w:type="dxa"/>
-            </w:tcMar>
-          </w:tcPr>
-          <w:p>
-            <w:pPr>
-              <w:pBdr>
-                <w:top w:val="nil"/>
-                <w:left w:val="nil"/>
-                <w:bottom w:val="nil"/>
-                <w:right w:val="nil"/>
-                <w:between w:val="nil"/>
-              </w:pBdr>
-              <w:spacing w:line="240" w:lineRule="auto"/>
-              <w:jc w:val="center"/>
-            </w:pPr>
-          </w:p>
-        </w:tc>
-        <w:tc>
-          <w:tcPr>
-            <w:tcW w:w="585" w:type="dxa"/>
-            <w:tcMar>
-              <w:top w:w="100" w:type="dxa"/>
-              <w:left w:w="100" w:type="dxa"/>
-              <w:bottom w:w="100" w:type="dxa"/>
-              <w:right w:w="100" w:type="dxa"/>
-            </w:tcMar>
-          </w:tcPr>
-          <w:p>
-            <w:pPr>
-              <w:pBdr>
-                <w:top w:val="nil"/>
-                <w:left w:val="nil"/>
-                <w:bottom w:val="nil"/>
-                <w:right w:val="nil"/>
-                <w:between w:val="nil"/>
-              </w:pBdr>
-              <w:spacing w:line="240" w:lineRule="auto"/>
-              <w:jc w:val="center"/>
-            </w:pPr>
-          </w:p>
-        </w:tc>
-        <w:tc>
-          <w:tcPr>
-            <w:tcW w:w="585" w:type="dxa"/>
-            <w:tcMar>
-              <w:top w:w="100" w:type="dxa"/>
-              <w:left w:w="100" w:type="dxa"/>
-              <w:bottom w:w="100" w:type="dxa"/>
-              <w:right w:w="100" w:type="dxa"/>
-            </w:tcMar>
-          </w:tcPr>
-          <w:p>
-            <w:pPr>
-              <w:pBdr>
-                <w:top w:val="nil"/>
-                <w:left w:val="nil"/>
-                <w:bottom w:val="nil"/>
-                <w:right w:val="nil"/>
-                <w:between w:val="nil"/>
-              </w:pBdr>
-              <w:spacing w:line="240" w:lineRule="auto"/>
-              <w:jc w:val="center"/>
-            </w:pPr>
-          </w:p>
-        </w:tc>
-        <w:tc>
-          <w:tcPr>
-            <w:tcW w:w="585" w:type="dxa"/>
-            <w:tcMar>
-              <w:top w:w="100" w:type="dxa"/>
-              <w:left w:w="100" w:type="dxa"/>
-              <w:bottom w:w="100" w:type="dxa"/>
-              <w:right w:w="100" w:type="dxa"/>
-            </w:tcMar>
-          </w:tcPr>
-          <w:p>
-            <w:pPr>
-              <w:pBdr>
-                <w:top w:val="nil"/>
-                <w:left w:val="nil"/>
-                <w:bottom w:val="nil"/>
-                <w:right w:val="nil"/>
-                <w:between w:val="nil"/>
-              </w:pBdr>
-              <w:spacing w:line="240" w:lineRule="auto"/>
-              <w:jc w:val="center"/>
-            </w:pPr>
-          </w:p>
-        </w:tc>
-        <w:tc>
-          <w:tcPr>
-            <w:tcW w:w="585" w:type="dxa"/>
-            <w:tcMar>
-              <w:top w:w="100" w:type="dxa"/>
-              <w:left w:w="100" w:type="dxa"/>
-              <w:bottom w:w="100" w:type="dxa"/>
-              <w:right w:w="100" w:type="dxa"/>
-            </w:tcMar>
-          </w:tcPr>
-          <w:p>
-            <w:pPr>
-              <w:pBdr>
-                <w:top w:val="nil"/>
-                <w:left w:val="nil"/>
-                <w:bottom w:val="nil"/>
-                <w:right w:val="nil"/>
-                <w:between w:val="nil"/>
-              </w:pBdr>
-              <w:spacing w:line="240" w:lineRule="auto"/>
-              <w:jc w:val="center"/>
-            </w:pPr>
-          </w:p>
-        </w:tc>
-        <w:tc>
-          <w:tcPr>
-            <w:tcW w:w="585" w:type="dxa"/>
-            <w:tcMar>
-              <w:top w:w="100" w:type="dxa"/>
-              <w:left w:w="100" w:type="dxa"/>
-              <w:bottom w:w="100" w:type="dxa"/>
-              <w:right w:w="100" w:type="dxa"/>
-            </w:tcMar>
-          </w:tcPr>
-          <w:p>
-            <w:pPr>
-              <w:pBdr>
-                <w:top w:val="nil"/>
-                <w:left w:val="nil"/>
-                <w:bottom w:val="nil"/>
-                <w:right w:val="nil"/>
-                <w:between w:val="nil"/>
-              </w:pBdr>
-              <w:spacing w:line="240" w:lineRule="auto"/>
-              <w:jc w:val="center"/>
-            </w:pPr>
-          </w:p>
-        </w:tc>
-        <w:tc>
-          <w:tcPr>
-            <w:tcW w:w="585" w:type="dxa"/>
-            <w:tcMar>
-              <w:top w:w="100" w:type="dxa"/>
-              <w:left w:w="100" w:type="dxa"/>
-              <w:bottom w:w="100" w:type="dxa"/>
-              <w:right w:w="100" w:type="dxa"/>
-            </w:tcMar>
-          </w:tcPr>
-          <w:p>
-            <w:pPr>
-              <w:pBdr>
-                <w:top w:val="nil"/>
-                <w:left w:val="nil"/>
-                <w:bottom w:val="nil"/>
-                <w:right w:val="nil"/>
-                <w:between w:val="nil"/>
-              </w:pBdr>
-              <w:spacing w:line="240" w:lineRule="auto"/>
-              <w:jc w:val="center"/>
-            </w:pPr>
-          </w:p>
-        </w:tc>
-        <w:tc>
-          <w:tcPr>
-            <w:tcW w:w="585" w:type="dxa"/>
-            <w:tcMar>
-              <w:top w:w="100" w:type="dxa"/>
-              <w:left w:w="100" w:type="dxa"/>
-              <w:bottom w:w="100" w:type="dxa"/>
-              <w:right w:w="100" w:type="dxa"/>
-            </w:tcMar>
-          </w:tcPr>
-          <w:p>
-            <w:pPr>
-              <w:pBdr>
-                <w:top w:val="nil"/>
-                <w:left w:val="nil"/>
-                <w:bottom w:val="nil"/>
-                <w:right w:val="nil"/>
-                <w:between w:val="nil"/>
-              </w:pBdr>
-              <w:spacing w:line="240" w:lineRule="auto"/>
-              <w:jc w:val="center"/>
-            </w:pPr>
-          </w:p>
-        </w:tc>
-        <w:tc>
-          <w:tcPr>
-            <w:tcW w:w="585" w:type="dxa"/>
-            <w:tcMar>
-              <w:top w:w="100" w:type="dxa"/>
-              <w:left w:w="100" w:type="dxa"/>
-              <w:bottom w:w="100" w:type="dxa"/>
-              <w:right w:w="100" w:type="dxa"/>
-            </w:tcMar>
-          </w:tcPr>
-          <w:p>
-            <w:pPr>
-              <w:pBdr>
-                <w:top w:val="nil"/>
-                <w:left w:val="nil"/>
-                <w:bottom w:val="nil"/>
-                <w:right w:val="nil"/>
-                <w:between w:val="nil"/>
-              </w:pBdr>
-              <w:spacing w:line="240" w:lineRule="auto"/>
-              <w:jc w:val="center"/>
-            </w:pPr>
+            <w:r>
+              <w:t>o</w:t>
+            </w:r>
+          </w:p>
+        </w:tc>
+        <w:tc>
+          <w:tcPr>
+            <w:tcW w:w="585" w:type="dxa"/>
+            <w:tcMar>
+              <w:top w:w="100" w:type="dxa"/>
+              <w:left w:w="100" w:type="dxa"/>
+              <w:bottom w:w="100" w:type="dxa"/>
+              <w:right w:w="100" w:type="dxa"/>
+            </w:tcMar>
+          </w:tcPr>
+          <w:p>
+            <w:pPr>
+              <w:pBdr>
+                <w:top w:val="nil"/>
+                <w:left w:val="nil"/>
+                <w:bottom w:val="nil"/>
+                <w:right w:val="nil"/>
+                <w:between w:val="nil"/>
+              </w:pBdr>
+              <w:spacing w:line="240" w:lineRule="auto"/>
+              <w:jc w:val="center"/>
+            </w:pPr>
+            <w:r>
+              <w:t>a</w:t>
+            </w:r>
+          </w:p>
+        </w:tc>
+        <w:tc>
+          <w:tcPr>
+            <w:tcW w:w="585" w:type="dxa"/>
+            <w:tcMar>
+              <w:top w:w="100" w:type="dxa"/>
+              <w:left w:w="100" w:type="dxa"/>
+              <w:bottom w:w="100" w:type="dxa"/>
+              <w:right w:w="100" w:type="dxa"/>
+            </w:tcMar>
+          </w:tcPr>
+          <w:p>
+            <w:pPr>
+              <w:pBdr>
+                <w:top w:val="nil"/>
+                <w:left w:val="nil"/>
+                <w:bottom w:val="nil"/>
+                <w:right w:val="nil"/>
+                <w:between w:val="nil"/>
+              </w:pBdr>
+              <w:spacing w:line="240" w:lineRule="auto"/>
+              <w:jc w:val="center"/>
+            </w:pPr>
+            <w:r>
+              <w:t>ka</w:t>
+            </w:r>
+          </w:p>
+        </w:tc>
+        <w:tc>
+          <w:tcPr>
+            <w:tcW w:w="585" w:type="dxa"/>
+            <w:tcMar>
+              <w:top w:w="100" w:type="dxa"/>
+              <w:left w:w="100" w:type="dxa"/>
+              <w:bottom w:w="100" w:type="dxa"/>
+              <w:right w:w="100" w:type="dxa"/>
+            </w:tcMar>
+          </w:tcPr>
+          <w:p>
+            <w:pPr>
+              <w:pBdr>
+                <w:top w:val="nil"/>
+                <w:left w:val="nil"/>
+                <w:bottom w:val="nil"/>
+                <w:right w:val="nil"/>
+                <w:between w:val="nil"/>
+              </w:pBdr>
+              <w:spacing w:line="240" w:lineRule="auto"/>
+              <w:jc w:val="center"/>
+            </w:pPr>
+            <w:r>
+              <w:t>ko</w:t>
+            </w:r>
+          </w:p>
+        </w:tc>
+        <w:tc>
+          <w:tcPr>
+            <w:tcW w:w="585" w:type="dxa"/>
+            <w:tcMar>
+              <w:top w:w="100" w:type="dxa"/>
+              <w:left w:w="100" w:type="dxa"/>
+              <w:bottom w:w="100" w:type="dxa"/>
+              <w:right w:w="100" w:type="dxa"/>
+            </w:tcMar>
+          </w:tcPr>
+          <w:p>
+            <w:pPr>
+              <w:pBdr>
+                <w:top w:val="nil"/>
+                <w:left w:val="nil"/>
+                <w:bottom w:val="nil"/>
+                <w:right w:val="nil"/>
+                <w:between w:val="nil"/>
+              </w:pBdr>
+              <w:spacing w:line="240" w:lineRule="auto"/>
+              <w:jc w:val="center"/>
+            </w:pPr>
+            <w:r>
+              <w:t>i</w:t>
+            </w:r>
+          </w:p>
+        </w:tc>
+        <w:tc>
+          <w:tcPr>
+            <w:tcW w:w="585" w:type="dxa"/>
+            <w:tcMar>
+              <w:top w:w="100" w:type="dxa"/>
+              <w:left w:w="100" w:type="dxa"/>
+              <w:bottom w:w="100" w:type="dxa"/>
+              <w:right w:w="100" w:type="dxa"/>
+            </w:tcMar>
+          </w:tcPr>
+          <w:p>
+            <w:pPr>
+              <w:pBdr>
+                <w:top w:val="nil"/>
+                <w:left w:val="nil"/>
+                <w:bottom w:val="nil"/>
+                <w:right w:val="nil"/>
+                <w:between w:val="nil"/>
+              </w:pBdr>
+              <w:spacing w:line="240" w:lineRule="auto"/>
+              <w:jc w:val="center"/>
+            </w:pPr>
+            <w:r>
+              <w:t>ku</w:t>
+            </w:r>
+          </w:p>
+        </w:tc>
+        <w:tc>
+          <w:tcPr>
+            <w:tcW w:w="585" w:type="dxa"/>
+            <w:tcMar>
+              <w:top w:w="100" w:type="dxa"/>
+              <w:left w:w="100" w:type="dxa"/>
+              <w:bottom w:w="100" w:type="dxa"/>
+              <w:right w:w="100" w:type="dxa"/>
+            </w:tcMar>
+          </w:tcPr>
+          <w:p>
+            <w:pPr>
+              <w:pBdr>
+                <w:top w:val="nil"/>
+                <w:left w:val="nil"/>
+                <w:bottom w:val="nil"/>
+                <w:right w:val="nil"/>
+                <w:between w:val="nil"/>
+              </w:pBdr>
+              <w:spacing w:line="240" w:lineRule="auto"/>
+              <w:jc w:val="center"/>
+            </w:pPr>
+            <w:r>
+              <w:t>se</w:t>
+            </w:r>
+          </w:p>
+        </w:tc>
+        <w:tc>
+          <w:tcPr>
+            <w:tcW w:w="585" w:type="dxa"/>
+            <w:tcMar>
+              <w:top w:w="100" w:type="dxa"/>
+              <w:left w:w="100" w:type="dxa"/>
+              <w:bottom w:w="100" w:type="dxa"/>
+              <w:right w:w="100" w:type="dxa"/>
+            </w:tcMar>
+          </w:tcPr>
+          <w:p>
+            <w:pPr>
+              <w:pBdr>
+                <w:top w:val="nil"/>
+                <w:left w:val="nil"/>
+                <w:bottom w:val="nil"/>
+                <w:right w:val="nil"/>
+                <w:between w:val="nil"/>
+              </w:pBdr>
+              <w:spacing w:line="240" w:lineRule="auto"/>
+              <w:jc w:val="center"/>
+            </w:pPr>
+            <w:r>
+              <w:t>a</w:t>
+            </w:r>
+          </w:p>
+        </w:tc>
+        <w:tc>
+          <w:tcPr>
+            <w:tcW w:w="585" w:type="dxa"/>
+            <w:tcMar>
+              <w:top w:w="100" w:type="dxa"/>
+              <w:left w:w="100" w:type="dxa"/>
+              <w:bottom w:w="100" w:type="dxa"/>
+              <w:right w:w="100" w:type="dxa"/>
+            </w:tcMar>
+          </w:tcPr>
+          <w:p>
+            <w:pPr>
+              <w:pBdr>
+                <w:top w:val="nil"/>
+                <w:left w:val="nil"/>
+                <w:bottom w:val="nil"/>
+                <w:right w:val="nil"/>
+                <w:between w:val="nil"/>
+              </w:pBdr>
+              <w:spacing w:line="240" w:lineRule="auto"/>
+              <w:jc w:val="center"/>
+            </w:pPr>
+            <w:r>
+              <w:t>ki</w:t>
+            </w:r>
+          </w:p>
+        </w:tc>
+        <w:tc>
+          <w:tcPr>
+            <w:tcW w:w="585" w:type="dxa"/>
+            <w:tcMar>
+              <w:top w:w="100" w:type="dxa"/>
+              <w:left w:w="100" w:type="dxa"/>
+              <w:bottom w:w="100" w:type="dxa"/>
+              <w:right w:w="100" w:type="dxa"/>
+            </w:tcMar>
+          </w:tcPr>
+          <w:p>
+            <w:pPr>
+              <w:pBdr>
+                <w:top w:val="nil"/>
+                <w:left w:val="nil"/>
+                <w:bottom w:val="nil"/>
+                <w:right w:val="nil"/>
+                <w:between w:val="nil"/>
+              </w:pBdr>
+              <w:spacing w:line="240" w:lineRule="auto"/>
+              <w:jc w:val="center"/>
+            </w:pPr>
+            <w:r>
+              <w:t>so</w:t>
+            </w:r>
+          </w:p>
+        </w:tc>
+        <w:tc>
+          <w:tcPr>
+            <w:tcW w:w="585" w:type="dxa"/>
+            <w:tcMar>
+              <w:top w:w="100" w:type="dxa"/>
+              <w:left w:w="100" w:type="dxa"/>
+              <w:bottom w:w="100" w:type="dxa"/>
+              <w:right w:w="100" w:type="dxa"/>
+            </w:tcMar>
+          </w:tcPr>
+          <w:p>
+            <w:pPr>
+              <w:pBdr>
+                <w:top w:val="nil"/>
+                <w:left w:val="nil"/>
+                <w:bottom w:val="nil"/>
+                <w:right w:val="nil"/>
+                <w:between w:val="nil"/>
+              </w:pBdr>
+              <w:spacing w:line="240" w:lineRule="auto"/>
+              <w:jc w:val="center"/>
+            </w:pPr>
+            <w:r>
+              <w:t>sa</w:t>
+            </w:r>
+          </w:p>
+        </w:tc>
+        <w:tc>
+          <w:tcPr>
+            <w:tcW w:w="585" w:type="dxa"/>
+            <w:tcMar>
+              <w:top w:w="100" w:type="dxa"/>
+              <w:left w:w="100" w:type="dxa"/>
+              <w:bottom w:w="100" w:type="dxa"/>
+              <w:right w:w="100" w:type="dxa"/>
+            </w:tcMar>
+          </w:tcPr>
+          <w:p>
+            <w:pPr>
+              <w:pBdr>
+                <w:top w:val="nil"/>
+                <w:left w:val="nil"/>
+                <w:bottom w:val="nil"/>
+                <w:right w:val="nil"/>
+                <w:between w:val="nil"/>
+              </w:pBdr>
+              <w:spacing w:line="240" w:lineRule="auto"/>
+              <w:jc w:val="center"/>
+            </w:pPr>
+            <w:r>
+              <w:t>ku</w:t>
+            </w:r>
+          </w:p>
+        </w:tc>
+        <w:tc>
+          <w:tcPr>
+            <w:tcW w:w="585" w:type="dxa"/>
+            <w:tcMar>
+              <w:top w:w="100" w:type="dxa"/>
+              <w:left w:w="100" w:type="dxa"/>
+              <w:bottom w:w="100" w:type="dxa"/>
+              <w:right w:w="100" w:type="dxa"/>
+            </w:tcMar>
+          </w:tcPr>
+          <w:p>
+            <w:pPr>
+              <w:pBdr>
+                <w:top w:val="nil"/>
+                <w:left w:val="nil"/>
+                <w:bottom w:val="nil"/>
+                <w:right w:val="nil"/>
+                <w:between w:val="nil"/>
+              </w:pBdr>
+              <w:spacing w:line="240" w:lineRule="auto"/>
+              <w:jc w:val="center"/>
+            </w:pPr>
+            <w:r>
+              <w:t>e</w:t>
+            </w:r>
+          </w:p>
+        </w:tc>
+        <w:tc>
+          <w:tcPr>
+            <w:tcW w:w="585" w:type="dxa"/>
+            <w:tcMar>
+              <w:top w:w="100" w:type="dxa"/>
+              <w:left w:w="100" w:type="dxa"/>
+              <w:bottom w:w="100" w:type="dxa"/>
+              <w:right w:w="100" w:type="dxa"/>
+            </w:tcMar>
+          </w:tcPr>
+          <w:p>
+            <w:pPr>
+              <w:pBdr>
+                <w:top w:val="nil"/>
+                <w:left w:val="nil"/>
+                <w:bottom w:val="nil"/>
+                <w:right w:val="nil"/>
+                <w:between w:val="nil"/>
+              </w:pBdr>
+              <w:spacing w:line="240" w:lineRule="auto"/>
+              <w:jc w:val="center"/>
+            </w:pPr>
+            <w:r>
+              <w:t>su</w:t>
+            </w:r>
+          </w:p>
+        </w:tc>
+        <w:tc>
+          <w:tcPr>
+            <w:tcW w:w="585" w:type="dxa"/>
+            <w:tcMar>
+              <w:top w:w="100" w:type="dxa"/>
+              <w:left w:w="100" w:type="dxa"/>
+              <w:bottom w:w="100" w:type="dxa"/>
+              <w:right w:w="100" w:type="dxa"/>
+            </w:tcMar>
+          </w:tcPr>
+          <w:p>
+            <w:pPr>
+              <w:pBdr>
+                <w:top w:val="nil"/>
+                <w:left w:val="nil"/>
+                <w:bottom w:val="nil"/>
+                <w:right w:val="nil"/>
+                <w:between w:val="nil"/>
+              </w:pBdr>
+              <w:spacing w:line="240" w:lineRule="auto"/>
+              <w:jc w:val="center"/>
+            </w:pPr>
+            <w:r>
+              <w:t>ke</w:t>
+            </w:r>
+          </w:p>
+        </w:tc>
+        <w:tc>
+          <w:tcPr>
+            <w:tcW w:w="585" w:type="dxa"/>
+            <w:tcMar>
+              <w:top w:w="100" w:type="dxa"/>
+              <w:left w:w="100" w:type="dxa"/>
+              <w:bottom w:w="100" w:type="dxa"/>
+              <w:right w:w="100" w:type="dxa"/>
+            </w:tcMar>
+          </w:tcPr>
+          <w:p>
+            <w:pPr>
+              <w:pBdr>
+                <w:top w:val="nil"/>
+                <w:left w:val="nil"/>
+                <w:bottom w:val="nil"/>
+                <w:right w:val="nil"/>
+                <w:between w:val="nil"/>
+              </w:pBdr>
+              <w:spacing w:line="240" w:lineRule="auto"/>
+              <w:jc w:val="center"/>
+            </w:pPr>
+            <w:r>
+              <w:t>shi</w:t>
+            </w:r>
           </w:p>
         </w:tc>
       </w:tr>
@@ -3846,366 +3894,414 @@
               <w:spacing w:line="240" w:lineRule="auto"/>
               <w:jc w:val="center"/>
             </w:pPr>
-          </w:p>
-        </w:tc>
-        <w:tc>
-          <w:tcPr>
-            <w:tcW w:w="585" w:type="dxa"/>
-            <w:tcMar>
-              <w:top w:w="100" w:type="dxa"/>
-              <w:left w:w="100" w:type="dxa"/>
-              <w:bottom w:w="100" w:type="dxa"/>
-              <w:right w:w="100" w:type="dxa"/>
-            </w:tcMar>
-          </w:tcPr>
-          <w:p>
-            <w:pPr>
-              <w:pBdr>
-                <w:top w:val="nil"/>
-                <w:left w:val="nil"/>
-                <w:bottom w:val="nil"/>
-                <w:right w:val="nil"/>
-                <w:between w:val="nil"/>
-              </w:pBdr>
-              <w:spacing w:line="240" w:lineRule="auto"/>
-              <w:jc w:val="center"/>
-            </w:pPr>
-          </w:p>
-        </w:tc>
-        <w:tc>
-          <w:tcPr>
-            <w:tcW w:w="585" w:type="dxa"/>
-            <w:tcMar>
-              <w:top w:w="100" w:type="dxa"/>
-              <w:left w:w="100" w:type="dxa"/>
-              <w:bottom w:w="100" w:type="dxa"/>
-              <w:right w:w="100" w:type="dxa"/>
-            </w:tcMar>
-          </w:tcPr>
-          <w:p>
-            <w:pPr>
-              <w:pBdr>
-                <w:top w:val="nil"/>
-                <w:left w:val="nil"/>
-                <w:bottom w:val="nil"/>
-                <w:right w:val="nil"/>
-                <w:between w:val="nil"/>
-              </w:pBdr>
-              <w:spacing w:line="240" w:lineRule="auto"/>
-              <w:jc w:val="center"/>
-            </w:pPr>
-          </w:p>
-        </w:tc>
-        <w:tc>
-          <w:tcPr>
-            <w:tcW w:w="585" w:type="dxa"/>
-            <w:tcMar>
-              <w:top w:w="100" w:type="dxa"/>
-              <w:left w:w="100" w:type="dxa"/>
-              <w:bottom w:w="100" w:type="dxa"/>
-              <w:right w:w="100" w:type="dxa"/>
-            </w:tcMar>
-          </w:tcPr>
-          <w:p>
-            <w:pPr>
-              <w:pBdr>
-                <w:top w:val="nil"/>
-                <w:left w:val="nil"/>
-                <w:bottom w:val="nil"/>
-                <w:right w:val="nil"/>
-                <w:between w:val="nil"/>
-              </w:pBdr>
-              <w:spacing w:line="240" w:lineRule="auto"/>
-              <w:jc w:val="center"/>
-            </w:pPr>
-          </w:p>
-        </w:tc>
-        <w:tc>
-          <w:tcPr>
-            <w:tcW w:w="585" w:type="dxa"/>
-            <w:tcMar>
-              <w:top w:w="100" w:type="dxa"/>
-              <w:left w:w="100" w:type="dxa"/>
-              <w:bottom w:w="100" w:type="dxa"/>
-              <w:right w:w="100" w:type="dxa"/>
-            </w:tcMar>
-          </w:tcPr>
-          <w:p>
-            <w:pPr>
-              <w:pBdr>
-                <w:top w:val="nil"/>
-                <w:left w:val="nil"/>
-                <w:bottom w:val="nil"/>
-                <w:right w:val="nil"/>
-                <w:between w:val="nil"/>
-              </w:pBdr>
-              <w:spacing w:line="240" w:lineRule="auto"/>
-              <w:jc w:val="center"/>
-            </w:pPr>
-          </w:p>
-        </w:tc>
-        <w:tc>
-          <w:tcPr>
-            <w:tcW w:w="585" w:type="dxa"/>
-            <w:tcMar>
-              <w:top w:w="100" w:type="dxa"/>
-              <w:left w:w="100" w:type="dxa"/>
-              <w:bottom w:w="100" w:type="dxa"/>
-              <w:right w:w="100" w:type="dxa"/>
-            </w:tcMar>
-          </w:tcPr>
-          <w:p>
-            <w:pPr>
-              <w:pBdr>
-                <w:top w:val="nil"/>
-                <w:left w:val="nil"/>
-                <w:bottom w:val="nil"/>
-                <w:right w:val="nil"/>
-                <w:between w:val="nil"/>
-              </w:pBdr>
-              <w:spacing w:line="240" w:lineRule="auto"/>
-              <w:jc w:val="center"/>
-            </w:pPr>
-          </w:p>
-        </w:tc>
-        <w:tc>
-          <w:tcPr>
-            <w:tcW w:w="585" w:type="dxa"/>
-            <w:tcMar>
-              <w:top w:w="100" w:type="dxa"/>
-              <w:left w:w="100" w:type="dxa"/>
-              <w:bottom w:w="100" w:type="dxa"/>
-              <w:right w:w="100" w:type="dxa"/>
-            </w:tcMar>
-          </w:tcPr>
-          <w:p>
-            <w:pPr>
-              <w:pBdr>
-                <w:top w:val="nil"/>
-                <w:left w:val="nil"/>
-                <w:bottom w:val="nil"/>
-                <w:right w:val="nil"/>
-                <w:between w:val="nil"/>
-              </w:pBdr>
-              <w:spacing w:line="240" w:lineRule="auto"/>
-              <w:jc w:val="center"/>
-            </w:pPr>
-          </w:p>
-        </w:tc>
-        <w:tc>
-          <w:tcPr>
-            <w:tcW w:w="585" w:type="dxa"/>
-            <w:tcMar>
-              <w:top w:w="100" w:type="dxa"/>
-              <w:left w:w="100" w:type="dxa"/>
-              <w:bottom w:w="100" w:type="dxa"/>
-              <w:right w:w="100" w:type="dxa"/>
-            </w:tcMar>
-          </w:tcPr>
-          <w:p>
-            <w:pPr>
-              <w:pBdr>
-                <w:top w:val="nil"/>
-                <w:left w:val="nil"/>
-                <w:bottom w:val="nil"/>
-                <w:right w:val="nil"/>
-                <w:between w:val="nil"/>
-              </w:pBdr>
-              <w:spacing w:line="240" w:lineRule="auto"/>
-              <w:jc w:val="center"/>
-            </w:pPr>
-          </w:p>
-        </w:tc>
-        <w:tc>
-          <w:tcPr>
-            <w:tcW w:w="585" w:type="dxa"/>
-            <w:tcMar>
-              <w:top w:w="100" w:type="dxa"/>
-              <w:left w:w="100" w:type="dxa"/>
-              <w:bottom w:w="100" w:type="dxa"/>
-              <w:right w:w="100" w:type="dxa"/>
-            </w:tcMar>
-          </w:tcPr>
-          <w:p>
-            <w:pPr>
-              <w:pBdr>
-                <w:top w:val="nil"/>
-                <w:left w:val="nil"/>
-                <w:bottom w:val="nil"/>
-                <w:right w:val="nil"/>
-                <w:between w:val="nil"/>
-              </w:pBdr>
-              <w:spacing w:line="240" w:lineRule="auto"/>
-              <w:jc w:val="center"/>
-            </w:pPr>
-          </w:p>
-        </w:tc>
-        <w:tc>
-          <w:tcPr>
-            <w:tcW w:w="585" w:type="dxa"/>
-            <w:tcMar>
-              <w:top w:w="100" w:type="dxa"/>
-              <w:left w:w="100" w:type="dxa"/>
-              <w:bottom w:w="100" w:type="dxa"/>
-              <w:right w:w="100" w:type="dxa"/>
-            </w:tcMar>
-          </w:tcPr>
-          <w:p>
-            <w:pPr>
-              <w:pBdr>
-                <w:top w:val="nil"/>
-                <w:left w:val="nil"/>
-                <w:bottom w:val="nil"/>
-                <w:right w:val="nil"/>
-                <w:between w:val="nil"/>
-              </w:pBdr>
-              <w:spacing w:line="240" w:lineRule="auto"/>
-              <w:jc w:val="center"/>
-            </w:pPr>
-          </w:p>
-        </w:tc>
-        <w:tc>
-          <w:tcPr>
-            <w:tcW w:w="585" w:type="dxa"/>
-            <w:tcMar>
-              <w:top w:w="100" w:type="dxa"/>
-              <w:left w:w="100" w:type="dxa"/>
-              <w:bottom w:w="100" w:type="dxa"/>
-              <w:right w:w="100" w:type="dxa"/>
-            </w:tcMar>
-          </w:tcPr>
-          <w:p>
-            <w:pPr>
-              <w:pBdr>
-                <w:top w:val="nil"/>
-                <w:left w:val="nil"/>
-                <w:bottom w:val="nil"/>
-                <w:right w:val="nil"/>
-                <w:between w:val="nil"/>
-              </w:pBdr>
-              <w:spacing w:line="240" w:lineRule="auto"/>
-              <w:jc w:val="center"/>
-            </w:pPr>
-          </w:p>
-        </w:tc>
-        <w:tc>
-          <w:tcPr>
-            <w:tcW w:w="585" w:type="dxa"/>
-            <w:tcMar>
-              <w:top w:w="100" w:type="dxa"/>
-              <w:left w:w="100" w:type="dxa"/>
-              <w:bottom w:w="100" w:type="dxa"/>
-              <w:right w:w="100" w:type="dxa"/>
-            </w:tcMar>
-          </w:tcPr>
-          <w:p>
-            <w:pPr>
-              <w:pBdr>
-                <w:top w:val="nil"/>
-                <w:left w:val="nil"/>
-                <w:bottom w:val="nil"/>
-                <w:right w:val="nil"/>
-                <w:between w:val="nil"/>
-              </w:pBdr>
-              <w:spacing w:line="240" w:lineRule="auto"/>
-              <w:jc w:val="center"/>
-            </w:pPr>
-          </w:p>
-        </w:tc>
-        <w:tc>
-          <w:tcPr>
-            <w:tcW w:w="585" w:type="dxa"/>
-            <w:tcMar>
-              <w:top w:w="100" w:type="dxa"/>
-              <w:left w:w="100" w:type="dxa"/>
-              <w:bottom w:w="100" w:type="dxa"/>
-              <w:right w:w="100" w:type="dxa"/>
-            </w:tcMar>
-          </w:tcPr>
-          <w:p>
-            <w:pPr>
-              <w:pBdr>
-                <w:top w:val="nil"/>
-                <w:left w:val="nil"/>
-                <w:bottom w:val="nil"/>
-                <w:right w:val="nil"/>
-                <w:between w:val="nil"/>
-              </w:pBdr>
-              <w:spacing w:line="240" w:lineRule="auto"/>
-              <w:jc w:val="center"/>
-            </w:pPr>
-          </w:p>
-        </w:tc>
-        <w:tc>
-          <w:tcPr>
-            <w:tcW w:w="585" w:type="dxa"/>
-            <w:tcMar>
-              <w:top w:w="100" w:type="dxa"/>
-              <w:left w:w="100" w:type="dxa"/>
-              <w:bottom w:w="100" w:type="dxa"/>
-              <w:right w:w="100" w:type="dxa"/>
-            </w:tcMar>
-          </w:tcPr>
-          <w:p>
-            <w:pPr>
-              <w:pBdr>
-                <w:top w:val="nil"/>
-                <w:left w:val="nil"/>
-                <w:bottom w:val="nil"/>
-                <w:right w:val="nil"/>
-                <w:between w:val="nil"/>
-              </w:pBdr>
-              <w:spacing w:line="240" w:lineRule="auto"/>
-              <w:jc w:val="center"/>
-            </w:pPr>
-          </w:p>
-        </w:tc>
-        <w:tc>
-          <w:tcPr>
-            <w:tcW w:w="585" w:type="dxa"/>
-            <w:tcMar>
-              <w:top w:w="100" w:type="dxa"/>
-              <w:left w:w="100" w:type="dxa"/>
-              <w:bottom w:w="100" w:type="dxa"/>
-              <w:right w:w="100" w:type="dxa"/>
-            </w:tcMar>
-          </w:tcPr>
-          <w:p>
-            <w:pPr>
-              <w:pBdr>
-                <w:top w:val="nil"/>
-                <w:left w:val="nil"/>
-                <w:bottom w:val="nil"/>
-                <w:right w:val="nil"/>
-                <w:between w:val="nil"/>
-              </w:pBdr>
-              <w:spacing w:line="240" w:lineRule="auto"/>
-              <w:jc w:val="center"/>
-            </w:pPr>
-          </w:p>
-        </w:tc>
-        <w:tc>
-          <w:tcPr>
-            <w:tcW w:w="585" w:type="dxa"/>
-            <w:tcMar>
-              <w:top w:w="100" w:type="dxa"/>
-              <w:left w:w="100" w:type="dxa"/>
-              <w:bottom w:w="100" w:type="dxa"/>
-              <w:right w:w="100" w:type="dxa"/>
-            </w:tcMar>
-          </w:tcPr>
-          <w:p>
-            <w:pPr>
-              <w:pBdr>
-                <w:top w:val="nil"/>
-                <w:left w:val="nil"/>
-                <w:bottom w:val="nil"/>
-                <w:right w:val="nil"/>
-                <w:between w:val="nil"/>
-              </w:pBdr>
-              <w:spacing w:line="240" w:lineRule="auto"/>
-              <w:jc w:val="center"/>
-            </w:pPr>
+            <w:r>
+              <w:t>ko</w:t>
+            </w:r>
+          </w:p>
+        </w:tc>
+        <w:tc>
+          <w:tcPr>
+            <w:tcW w:w="585" w:type="dxa"/>
+            <w:tcMar>
+              <w:top w:w="100" w:type="dxa"/>
+              <w:left w:w="100" w:type="dxa"/>
+              <w:bottom w:w="100" w:type="dxa"/>
+              <w:right w:w="100" w:type="dxa"/>
+            </w:tcMar>
+          </w:tcPr>
+          <w:p>
+            <w:pPr>
+              <w:pBdr>
+                <w:top w:val="nil"/>
+                <w:left w:val="nil"/>
+                <w:bottom w:val="nil"/>
+                <w:right w:val="nil"/>
+                <w:between w:val="nil"/>
+              </w:pBdr>
+              <w:spacing w:line="240" w:lineRule="auto"/>
+              <w:jc w:val="center"/>
+            </w:pPr>
+            <w:r>
+              <w:t>ki</w:t>
+            </w:r>
+          </w:p>
+        </w:tc>
+        <w:tc>
+          <w:tcPr>
+            <w:tcW w:w="585" w:type="dxa"/>
+            <w:tcMar>
+              <w:top w:w="100" w:type="dxa"/>
+              <w:left w:w="100" w:type="dxa"/>
+              <w:bottom w:w="100" w:type="dxa"/>
+              <w:right w:w="100" w:type="dxa"/>
+            </w:tcMar>
+          </w:tcPr>
+          <w:p>
+            <w:pPr>
+              <w:pBdr>
+                <w:top w:val="nil"/>
+                <w:left w:val="nil"/>
+                <w:bottom w:val="nil"/>
+                <w:right w:val="nil"/>
+                <w:between w:val="nil"/>
+              </w:pBdr>
+              <w:spacing w:line="240" w:lineRule="auto"/>
+              <w:jc w:val="center"/>
+            </w:pPr>
+            <w:r>
+              <w:t>sa</w:t>
+            </w:r>
+          </w:p>
+        </w:tc>
+        <w:tc>
+          <w:tcPr>
+            <w:tcW w:w="585" w:type="dxa"/>
+            <w:tcMar>
+              <w:top w:w="100" w:type="dxa"/>
+              <w:left w:w="100" w:type="dxa"/>
+              <w:bottom w:w="100" w:type="dxa"/>
+              <w:right w:w="100" w:type="dxa"/>
+            </w:tcMar>
+          </w:tcPr>
+          <w:p>
+            <w:pPr>
+              <w:pBdr>
+                <w:top w:val="nil"/>
+                <w:left w:val="nil"/>
+                <w:bottom w:val="nil"/>
+                <w:right w:val="nil"/>
+                <w:between w:val="nil"/>
+              </w:pBdr>
+              <w:spacing w:line="240" w:lineRule="auto"/>
+              <w:jc w:val="center"/>
+            </w:pPr>
+            <w:r>
+              <w:t>u</w:t>
+            </w:r>
+          </w:p>
+        </w:tc>
+        <w:tc>
+          <w:tcPr>
+            <w:tcW w:w="585" w:type="dxa"/>
+            <w:tcMar>
+              <w:top w:w="100" w:type="dxa"/>
+              <w:left w:w="100" w:type="dxa"/>
+              <w:bottom w:w="100" w:type="dxa"/>
+              <w:right w:w="100" w:type="dxa"/>
+            </w:tcMar>
+          </w:tcPr>
+          <w:p>
+            <w:pPr>
+              <w:pBdr>
+                <w:top w:val="nil"/>
+                <w:left w:val="nil"/>
+                <w:bottom w:val="nil"/>
+                <w:right w:val="nil"/>
+                <w:between w:val="nil"/>
+              </w:pBdr>
+              <w:spacing w:line="240" w:lineRule="auto"/>
+              <w:jc w:val="center"/>
+            </w:pPr>
+            <w:r>
+              <w:t>shi</w:t>
+            </w:r>
+          </w:p>
+        </w:tc>
+        <w:tc>
+          <w:tcPr>
+            <w:tcW w:w="585" w:type="dxa"/>
+            <w:tcMar>
+              <w:top w:w="100" w:type="dxa"/>
+              <w:left w:w="100" w:type="dxa"/>
+              <w:bottom w:w="100" w:type="dxa"/>
+              <w:right w:w="100" w:type="dxa"/>
+            </w:tcMar>
+          </w:tcPr>
+          <w:p>
+            <w:pPr>
+              <w:pBdr>
+                <w:top w:val="nil"/>
+                <w:left w:val="nil"/>
+                <w:bottom w:val="nil"/>
+                <w:right w:val="nil"/>
+                <w:between w:val="nil"/>
+              </w:pBdr>
+              <w:spacing w:line="240" w:lineRule="auto"/>
+              <w:jc w:val="center"/>
+            </w:pPr>
+            <w:r>
+              <w:t>ke</w:t>
+            </w:r>
+          </w:p>
+        </w:tc>
+        <w:tc>
+          <w:tcPr>
+            <w:tcW w:w="585" w:type="dxa"/>
+            <w:tcMar>
+              <w:top w:w="100" w:type="dxa"/>
+              <w:left w:w="100" w:type="dxa"/>
+              <w:bottom w:w="100" w:type="dxa"/>
+              <w:right w:w="100" w:type="dxa"/>
+            </w:tcMar>
+          </w:tcPr>
+          <w:p>
+            <w:pPr>
+              <w:pBdr>
+                <w:top w:val="nil"/>
+                <w:left w:val="nil"/>
+                <w:bottom w:val="nil"/>
+                <w:right w:val="nil"/>
+                <w:between w:val="nil"/>
+              </w:pBdr>
+              <w:spacing w:line="240" w:lineRule="auto"/>
+              <w:jc w:val="center"/>
+            </w:pPr>
+            <w:r>
+              <w:t>e</w:t>
+            </w:r>
+          </w:p>
+        </w:tc>
+        <w:tc>
+          <w:tcPr>
+            <w:tcW w:w="585" w:type="dxa"/>
+            <w:tcMar>
+              <w:top w:w="100" w:type="dxa"/>
+              <w:left w:w="100" w:type="dxa"/>
+              <w:bottom w:w="100" w:type="dxa"/>
+              <w:right w:w="100" w:type="dxa"/>
+            </w:tcMar>
+          </w:tcPr>
+          <w:p>
+            <w:pPr>
+              <w:pBdr>
+                <w:top w:val="nil"/>
+                <w:left w:val="nil"/>
+                <w:bottom w:val="nil"/>
+                <w:right w:val="nil"/>
+                <w:between w:val="nil"/>
+              </w:pBdr>
+              <w:spacing w:line="240" w:lineRule="auto"/>
+              <w:jc w:val="center"/>
+            </w:pPr>
+            <w:r>
+              <w:t>su</w:t>
+            </w:r>
+          </w:p>
+        </w:tc>
+        <w:tc>
+          <w:tcPr>
+            <w:tcW w:w="585" w:type="dxa"/>
+            <w:tcMar>
+              <w:top w:w="100" w:type="dxa"/>
+              <w:left w:w="100" w:type="dxa"/>
+              <w:bottom w:w="100" w:type="dxa"/>
+              <w:right w:w="100" w:type="dxa"/>
+            </w:tcMar>
+          </w:tcPr>
+          <w:p>
+            <w:pPr>
+              <w:pBdr>
+                <w:top w:val="nil"/>
+                <w:left w:val="nil"/>
+                <w:bottom w:val="nil"/>
+                <w:right w:val="nil"/>
+                <w:between w:val="nil"/>
+              </w:pBdr>
+              <w:spacing w:line="240" w:lineRule="auto"/>
+              <w:jc w:val="center"/>
+            </w:pPr>
+            <w:r>
+              <w:t>ku</w:t>
+            </w:r>
+          </w:p>
+        </w:tc>
+        <w:tc>
+          <w:tcPr>
+            <w:tcW w:w="585" w:type="dxa"/>
+            <w:tcMar>
+              <w:top w:w="100" w:type="dxa"/>
+              <w:left w:w="100" w:type="dxa"/>
+              <w:bottom w:w="100" w:type="dxa"/>
+              <w:right w:w="100" w:type="dxa"/>
+            </w:tcMar>
+          </w:tcPr>
+          <w:p>
+            <w:pPr>
+              <w:pBdr>
+                <w:top w:val="nil"/>
+                <w:left w:val="nil"/>
+                <w:bottom w:val="nil"/>
+                <w:right w:val="nil"/>
+                <w:between w:val="nil"/>
+              </w:pBdr>
+              <w:spacing w:line="240" w:lineRule="auto"/>
+              <w:jc w:val="center"/>
+            </w:pPr>
+            <w:r>
+              <w:t>o</w:t>
+            </w:r>
+          </w:p>
+        </w:tc>
+        <w:tc>
+          <w:tcPr>
+            <w:tcW w:w="585" w:type="dxa"/>
+            <w:tcMar>
+              <w:top w:w="100" w:type="dxa"/>
+              <w:left w:w="100" w:type="dxa"/>
+              <w:bottom w:w="100" w:type="dxa"/>
+              <w:right w:w="100" w:type="dxa"/>
+            </w:tcMar>
+          </w:tcPr>
+          <w:p>
+            <w:pPr>
+              <w:pBdr>
+                <w:top w:val="nil"/>
+                <w:left w:val="nil"/>
+                <w:bottom w:val="nil"/>
+                <w:right w:val="nil"/>
+                <w:between w:val="nil"/>
+              </w:pBdr>
+              <w:spacing w:line="240" w:lineRule="auto"/>
+              <w:jc w:val="center"/>
+            </w:pPr>
+            <w:r>
+              <w:t>se</w:t>
+            </w:r>
+          </w:p>
+        </w:tc>
+        <w:tc>
+          <w:tcPr>
+            <w:tcW w:w="585" w:type="dxa"/>
+            <w:tcMar>
+              <w:top w:w="100" w:type="dxa"/>
+              <w:left w:w="100" w:type="dxa"/>
+              <w:bottom w:w="100" w:type="dxa"/>
+              <w:right w:w="100" w:type="dxa"/>
+            </w:tcMar>
+          </w:tcPr>
+          <w:p>
+            <w:pPr>
+              <w:pBdr>
+                <w:top w:val="nil"/>
+                <w:left w:val="nil"/>
+                <w:bottom w:val="nil"/>
+                <w:right w:val="nil"/>
+                <w:between w:val="nil"/>
+              </w:pBdr>
+              <w:spacing w:line="240" w:lineRule="auto"/>
+              <w:jc w:val="center"/>
+            </w:pPr>
+            <w:r>
+              <w:t>a</w:t>
+            </w:r>
+          </w:p>
+        </w:tc>
+        <w:tc>
+          <w:tcPr>
+            <w:tcW w:w="585" w:type="dxa"/>
+            <w:tcMar>
+              <w:top w:w="100" w:type="dxa"/>
+              <w:left w:w="100" w:type="dxa"/>
+              <w:bottom w:w="100" w:type="dxa"/>
+              <w:right w:w="100" w:type="dxa"/>
+            </w:tcMar>
+          </w:tcPr>
+          <w:p>
+            <w:pPr>
+              <w:pBdr>
+                <w:top w:val="nil"/>
+                <w:left w:val="nil"/>
+                <w:bottom w:val="nil"/>
+                <w:right w:val="nil"/>
+                <w:between w:val="nil"/>
+              </w:pBdr>
+              <w:spacing w:line="240" w:lineRule="auto"/>
+              <w:jc w:val="center"/>
+            </w:pPr>
+            <w:r>
+              <w:t>u</w:t>
+            </w:r>
+          </w:p>
+        </w:tc>
+        <w:tc>
+          <w:tcPr>
+            <w:tcW w:w="585" w:type="dxa"/>
+            <w:tcMar>
+              <w:top w:w="100" w:type="dxa"/>
+              <w:left w:w="100" w:type="dxa"/>
+              <w:bottom w:w="100" w:type="dxa"/>
+              <w:right w:w="100" w:type="dxa"/>
+            </w:tcMar>
+          </w:tcPr>
+          <w:p>
+            <w:pPr>
+              <w:pBdr>
+                <w:top w:val="nil"/>
+                <w:left w:val="nil"/>
+                <w:bottom w:val="nil"/>
+                <w:right w:val="nil"/>
+                <w:between w:val="nil"/>
+              </w:pBdr>
+              <w:spacing w:line="240" w:lineRule="auto"/>
+              <w:jc w:val="center"/>
+            </w:pPr>
+            <w:r>
+              <w:t>so</w:t>
+            </w:r>
+          </w:p>
+        </w:tc>
+        <w:tc>
+          <w:tcPr>
+            <w:tcW w:w="585" w:type="dxa"/>
+            <w:tcMar>
+              <w:top w:w="100" w:type="dxa"/>
+              <w:left w:w="100" w:type="dxa"/>
+              <w:bottom w:w="100" w:type="dxa"/>
+              <w:right w:w="100" w:type="dxa"/>
+            </w:tcMar>
+          </w:tcPr>
+          <w:p>
+            <w:pPr>
+              <w:pBdr>
+                <w:top w:val="nil"/>
+                <w:left w:val="nil"/>
+                <w:bottom w:val="nil"/>
+                <w:right w:val="nil"/>
+                <w:between w:val="nil"/>
+              </w:pBdr>
+              <w:spacing w:line="240" w:lineRule="auto"/>
+              <w:jc w:val="center"/>
+            </w:pPr>
+            <w:r>
+              <w:t>ka</w:t>
+            </w:r>
+          </w:p>
+        </w:tc>
+        <w:tc>
+          <w:tcPr>
+            <w:tcW w:w="585" w:type="dxa"/>
+            <w:tcMar>
+              <w:top w:w="100" w:type="dxa"/>
+              <w:left w:w="100" w:type="dxa"/>
+              <w:bottom w:w="100" w:type="dxa"/>
+              <w:right w:w="100" w:type="dxa"/>
+            </w:tcMar>
+          </w:tcPr>
+          <w:p>
+            <w:pPr>
+              <w:pBdr>
+                <w:top w:val="nil"/>
+                <w:left w:val="nil"/>
+                <w:bottom w:val="nil"/>
+                <w:right w:val="nil"/>
+                <w:between w:val="nil"/>
+              </w:pBdr>
+              <w:spacing w:line="240" w:lineRule="auto"/>
+              <w:jc w:val="center"/>
+            </w:pPr>
+            <w:r>
+              <w:t>i</w:t>
+            </w:r>
           </w:p>
         </w:tc>
       </w:tr>
@@ -4730,366 +4826,414 @@
               <w:spacing w:line="240" w:lineRule="auto"/>
               <w:jc w:val="center"/>
             </w:pPr>
-          </w:p>
-        </w:tc>
-        <w:tc>
-          <w:tcPr>
-            <w:tcW w:w="585" w:type="dxa"/>
-            <w:tcMar>
-              <w:top w:w="100" w:type="dxa"/>
-              <w:left w:w="100" w:type="dxa"/>
-              <w:bottom w:w="100" w:type="dxa"/>
-              <w:right w:w="100" w:type="dxa"/>
-            </w:tcMar>
-          </w:tcPr>
-          <w:p>
-            <w:pPr>
-              <w:pBdr>
-                <w:top w:val="nil"/>
-                <w:left w:val="nil"/>
-                <w:bottom w:val="nil"/>
-                <w:right w:val="nil"/>
-                <w:between w:val="nil"/>
-              </w:pBdr>
-              <w:spacing w:line="240" w:lineRule="auto"/>
-              <w:jc w:val="center"/>
-            </w:pPr>
-          </w:p>
-        </w:tc>
-        <w:tc>
-          <w:tcPr>
-            <w:tcW w:w="585" w:type="dxa"/>
-            <w:tcMar>
-              <w:top w:w="100" w:type="dxa"/>
-              <w:left w:w="100" w:type="dxa"/>
-              <w:bottom w:w="100" w:type="dxa"/>
-              <w:right w:w="100" w:type="dxa"/>
-            </w:tcMar>
-          </w:tcPr>
-          <w:p>
-            <w:pPr>
-              <w:pBdr>
-                <w:top w:val="nil"/>
-                <w:left w:val="nil"/>
-                <w:bottom w:val="nil"/>
-                <w:right w:val="nil"/>
-                <w:between w:val="nil"/>
-              </w:pBdr>
-              <w:spacing w:line="240" w:lineRule="auto"/>
-              <w:jc w:val="center"/>
-            </w:pPr>
-          </w:p>
-        </w:tc>
-        <w:tc>
-          <w:tcPr>
-            <w:tcW w:w="585" w:type="dxa"/>
-            <w:tcMar>
-              <w:top w:w="100" w:type="dxa"/>
-              <w:left w:w="100" w:type="dxa"/>
-              <w:bottom w:w="100" w:type="dxa"/>
-              <w:right w:w="100" w:type="dxa"/>
-            </w:tcMar>
-          </w:tcPr>
-          <w:p>
-            <w:pPr>
-              <w:pBdr>
-                <w:top w:val="nil"/>
-                <w:left w:val="nil"/>
-                <w:bottom w:val="nil"/>
-                <w:right w:val="nil"/>
-                <w:between w:val="nil"/>
-              </w:pBdr>
-              <w:spacing w:line="240" w:lineRule="auto"/>
-              <w:jc w:val="center"/>
-            </w:pPr>
-          </w:p>
-        </w:tc>
-        <w:tc>
-          <w:tcPr>
-            <w:tcW w:w="585" w:type="dxa"/>
-            <w:tcMar>
-              <w:top w:w="100" w:type="dxa"/>
-              <w:left w:w="100" w:type="dxa"/>
-              <w:bottom w:w="100" w:type="dxa"/>
-              <w:right w:w="100" w:type="dxa"/>
-            </w:tcMar>
-          </w:tcPr>
-          <w:p>
-            <w:pPr>
-              <w:pBdr>
-                <w:top w:val="nil"/>
-                <w:left w:val="nil"/>
-                <w:bottom w:val="nil"/>
-                <w:right w:val="nil"/>
-                <w:between w:val="nil"/>
-              </w:pBdr>
-              <w:spacing w:line="240" w:lineRule="auto"/>
-              <w:jc w:val="center"/>
-            </w:pPr>
-          </w:p>
-        </w:tc>
-        <w:tc>
-          <w:tcPr>
-            <w:tcW w:w="585" w:type="dxa"/>
-            <w:tcMar>
-              <w:top w:w="100" w:type="dxa"/>
-              <w:left w:w="100" w:type="dxa"/>
-              <w:bottom w:w="100" w:type="dxa"/>
-              <w:right w:w="100" w:type="dxa"/>
-            </w:tcMar>
-          </w:tcPr>
-          <w:p>
-            <w:pPr>
-              <w:pBdr>
-                <w:top w:val="nil"/>
-                <w:left w:val="nil"/>
-                <w:bottom w:val="nil"/>
-                <w:right w:val="nil"/>
-                <w:between w:val="nil"/>
-              </w:pBdr>
-              <w:spacing w:line="240" w:lineRule="auto"/>
-              <w:jc w:val="center"/>
-            </w:pPr>
-          </w:p>
-        </w:tc>
-        <w:tc>
-          <w:tcPr>
-            <w:tcW w:w="585" w:type="dxa"/>
-            <w:tcMar>
-              <w:top w:w="100" w:type="dxa"/>
-              <w:left w:w="100" w:type="dxa"/>
-              <w:bottom w:w="100" w:type="dxa"/>
-              <w:right w:w="100" w:type="dxa"/>
-            </w:tcMar>
-          </w:tcPr>
-          <w:p>
-            <w:pPr>
-              <w:pBdr>
-                <w:top w:val="nil"/>
-                <w:left w:val="nil"/>
-                <w:bottom w:val="nil"/>
-                <w:right w:val="nil"/>
-                <w:between w:val="nil"/>
-              </w:pBdr>
-              <w:spacing w:line="240" w:lineRule="auto"/>
-              <w:jc w:val="center"/>
-            </w:pPr>
-          </w:p>
-        </w:tc>
-        <w:tc>
-          <w:tcPr>
-            <w:tcW w:w="585" w:type="dxa"/>
-            <w:tcMar>
-              <w:top w:w="100" w:type="dxa"/>
-              <w:left w:w="100" w:type="dxa"/>
-              <w:bottom w:w="100" w:type="dxa"/>
-              <w:right w:w="100" w:type="dxa"/>
-            </w:tcMar>
-          </w:tcPr>
-          <w:p>
-            <w:pPr>
-              <w:pBdr>
-                <w:top w:val="nil"/>
-                <w:left w:val="nil"/>
-                <w:bottom w:val="nil"/>
-                <w:right w:val="nil"/>
-                <w:between w:val="nil"/>
-              </w:pBdr>
-              <w:spacing w:line="240" w:lineRule="auto"/>
-              <w:jc w:val="center"/>
-            </w:pPr>
-          </w:p>
-        </w:tc>
-        <w:tc>
-          <w:tcPr>
-            <w:tcW w:w="585" w:type="dxa"/>
-            <w:tcMar>
-              <w:top w:w="100" w:type="dxa"/>
-              <w:left w:w="100" w:type="dxa"/>
-              <w:bottom w:w="100" w:type="dxa"/>
-              <w:right w:w="100" w:type="dxa"/>
-            </w:tcMar>
-          </w:tcPr>
-          <w:p>
-            <w:pPr>
-              <w:pBdr>
-                <w:top w:val="nil"/>
-                <w:left w:val="nil"/>
-                <w:bottom w:val="nil"/>
-                <w:right w:val="nil"/>
-                <w:between w:val="nil"/>
-              </w:pBdr>
-              <w:spacing w:line="240" w:lineRule="auto"/>
-              <w:jc w:val="center"/>
-            </w:pPr>
-          </w:p>
-        </w:tc>
-        <w:tc>
-          <w:tcPr>
-            <w:tcW w:w="585" w:type="dxa"/>
-            <w:tcMar>
-              <w:top w:w="100" w:type="dxa"/>
-              <w:left w:w="100" w:type="dxa"/>
-              <w:bottom w:w="100" w:type="dxa"/>
-              <w:right w:w="100" w:type="dxa"/>
-            </w:tcMar>
-          </w:tcPr>
-          <w:p>
-            <w:pPr>
-              <w:pBdr>
-                <w:top w:val="nil"/>
-                <w:left w:val="nil"/>
-                <w:bottom w:val="nil"/>
-                <w:right w:val="nil"/>
-                <w:between w:val="nil"/>
-              </w:pBdr>
-              <w:spacing w:line="240" w:lineRule="auto"/>
-              <w:jc w:val="center"/>
-            </w:pPr>
-          </w:p>
-        </w:tc>
-        <w:tc>
-          <w:tcPr>
-            <w:tcW w:w="585" w:type="dxa"/>
-            <w:tcMar>
-              <w:top w:w="100" w:type="dxa"/>
-              <w:left w:w="100" w:type="dxa"/>
-              <w:bottom w:w="100" w:type="dxa"/>
-              <w:right w:w="100" w:type="dxa"/>
-            </w:tcMar>
-          </w:tcPr>
-          <w:p>
-            <w:pPr>
-              <w:pBdr>
-                <w:top w:val="nil"/>
-                <w:left w:val="nil"/>
-                <w:bottom w:val="nil"/>
-                <w:right w:val="nil"/>
-                <w:between w:val="nil"/>
-              </w:pBdr>
-              <w:spacing w:line="240" w:lineRule="auto"/>
-              <w:jc w:val="center"/>
-            </w:pPr>
-          </w:p>
-        </w:tc>
-        <w:tc>
-          <w:tcPr>
-            <w:tcW w:w="585" w:type="dxa"/>
-            <w:tcMar>
-              <w:top w:w="100" w:type="dxa"/>
-              <w:left w:w="100" w:type="dxa"/>
-              <w:bottom w:w="100" w:type="dxa"/>
-              <w:right w:w="100" w:type="dxa"/>
-            </w:tcMar>
-          </w:tcPr>
-          <w:p>
-            <w:pPr>
-              <w:pBdr>
-                <w:top w:val="nil"/>
-                <w:left w:val="nil"/>
-                <w:bottom w:val="nil"/>
-                <w:right w:val="nil"/>
-                <w:between w:val="nil"/>
-              </w:pBdr>
-              <w:spacing w:line="240" w:lineRule="auto"/>
-              <w:jc w:val="center"/>
-            </w:pPr>
-          </w:p>
-        </w:tc>
-        <w:tc>
-          <w:tcPr>
-            <w:tcW w:w="585" w:type="dxa"/>
-            <w:tcMar>
-              <w:top w:w="100" w:type="dxa"/>
-              <w:left w:w="100" w:type="dxa"/>
-              <w:bottom w:w="100" w:type="dxa"/>
-              <w:right w:w="100" w:type="dxa"/>
-            </w:tcMar>
-          </w:tcPr>
-          <w:p>
-            <w:pPr>
-              <w:pBdr>
-                <w:top w:val="nil"/>
-                <w:left w:val="nil"/>
-                <w:bottom w:val="nil"/>
-                <w:right w:val="nil"/>
-                <w:between w:val="nil"/>
-              </w:pBdr>
-              <w:spacing w:line="240" w:lineRule="auto"/>
-              <w:jc w:val="center"/>
-            </w:pPr>
-          </w:p>
-        </w:tc>
-        <w:tc>
-          <w:tcPr>
-            <w:tcW w:w="585" w:type="dxa"/>
-            <w:tcMar>
-              <w:top w:w="100" w:type="dxa"/>
-              <w:left w:w="100" w:type="dxa"/>
-              <w:bottom w:w="100" w:type="dxa"/>
-              <w:right w:w="100" w:type="dxa"/>
-            </w:tcMar>
-          </w:tcPr>
-          <w:p>
-            <w:pPr>
-              <w:pBdr>
-                <w:top w:val="nil"/>
-                <w:left w:val="nil"/>
-                <w:bottom w:val="nil"/>
-                <w:right w:val="nil"/>
-                <w:between w:val="nil"/>
-              </w:pBdr>
-              <w:spacing w:line="240" w:lineRule="auto"/>
-              <w:jc w:val="center"/>
-            </w:pPr>
-          </w:p>
-        </w:tc>
-        <w:tc>
-          <w:tcPr>
-            <w:tcW w:w="585" w:type="dxa"/>
-            <w:tcMar>
-              <w:top w:w="100" w:type="dxa"/>
-              <w:left w:w="100" w:type="dxa"/>
-              <w:bottom w:w="100" w:type="dxa"/>
-              <w:right w:w="100" w:type="dxa"/>
-            </w:tcMar>
-          </w:tcPr>
-          <w:p>
-            <w:pPr>
-              <w:pBdr>
-                <w:top w:val="nil"/>
-                <w:left w:val="nil"/>
-                <w:bottom w:val="nil"/>
-                <w:right w:val="nil"/>
-                <w:between w:val="nil"/>
-              </w:pBdr>
-              <w:spacing w:line="240" w:lineRule="auto"/>
-              <w:jc w:val="center"/>
-            </w:pPr>
-          </w:p>
-        </w:tc>
-        <w:tc>
-          <w:tcPr>
-            <w:tcW w:w="585" w:type="dxa"/>
-            <w:tcMar>
-              <w:top w:w="100" w:type="dxa"/>
-              <w:left w:w="100" w:type="dxa"/>
-              <w:bottom w:w="100" w:type="dxa"/>
-              <w:right w:w="100" w:type="dxa"/>
-            </w:tcMar>
-          </w:tcPr>
-          <w:p>
-            <w:pPr>
-              <w:pBdr>
-                <w:top w:val="nil"/>
-                <w:left w:val="nil"/>
-                <w:bottom w:val="nil"/>
-                <w:right w:val="nil"/>
-                <w:between w:val="nil"/>
-              </w:pBdr>
-              <w:spacing w:line="240" w:lineRule="auto"/>
-              <w:jc w:val="center"/>
-            </w:pPr>
+            <w:r>
+              <w:t>e</w:t>
+            </w:r>
+          </w:p>
+        </w:tc>
+        <w:tc>
+          <w:tcPr>
+            <w:tcW w:w="585" w:type="dxa"/>
+            <w:tcMar>
+              <w:top w:w="100" w:type="dxa"/>
+              <w:left w:w="100" w:type="dxa"/>
+              <w:bottom w:w="100" w:type="dxa"/>
+              <w:right w:w="100" w:type="dxa"/>
+            </w:tcMar>
+          </w:tcPr>
+          <w:p>
+            <w:pPr>
+              <w:pBdr>
+                <w:top w:val="nil"/>
+                <w:left w:val="nil"/>
+                <w:bottom w:val="nil"/>
+                <w:right w:val="nil"/>
+                <w:between w:val="nil"/>
+              </w:pBdr>
+              <w:spacing w:line="240" w:lineRule="auto"/>
+              <w:jc w:val="center"/>
+            </w:pPr>
+            <w:r>
+              <w:t>i</w:t>
+            </w:r>
+          </w:p>
+        </w:tc>
+        <w:tc>
+          <w:tcPr>
+            <w:tcW w:w="585" w:type="dxa"/>
+            <w:tcMar>
+              <w:top w:w="100" w:type="dxa"/>
+              <w:left w:w="100" w:type="dxa"/>
+              <w:bottom w:w="100" w:type="dxa"/>
+              <w:right w:w="100" w:type="dxa"/>
+            </w:tcMar>
+          </w:tcPr>
+          <w:p>
+            <w:pPr>
+              <w:pBdr>
+                <w:top w:val="nil"/>
+                <w:left w:val="nil"/>
+                <w:bottom w:val="nil"/>
+                <w:right w:val="nil"/>
+                <w:between w:val="nil"/>
+              </w:pBdr>
+              <w:spacing w:line="240" w:lineRule="auto"/>
+              <w:jc w:val="center"/>
+            </w:pPr>
+            <w:r>
+              <w:t>se</w:t>
+            </w:r>
+          </w:p>
+        </w:tc>
+        <w:tc>
+          <w:tcPr>
+            <w:tcW w:w="585" w:type="dxa"/>
+            <w:tcMar>
+              <w:top w:w="100" w:type="dxa"/>
+              <w:left w:w="100" w:type="dxa"/>
+              <w:bottom w:w="100" w:type="dxa"/>
+              <w:right w:w="100" w:type="dxa"/>
+            </w:tcMar>
+          </w:tcPr>
+          <w:p>
+            <w:pPr>
+              <w:pBdr>
+                <w:top w:val="nil"/>
+                <w:left w:val="nil"/>
+                <w:bottom w:val="nil"/>
+                <w:right w:val="nil"/>
+                <w:between w:val="nil"/>
+              </w:pBdr>
+              <w:spacing w:line="240" w:lineRule="auto"/>
+              <w:jc w:val="center"/>
+            </w:pPr>
+            <w:r>
+              <w:t>shi</w:t>
+            </w:r>
+          </w:p>
+        </w:tc>
+        <w:tc>
+          <w:tcPr>
+            <w:tcW w:w="585" w:type="dxa"/>
+            <w:tcMar>
+              <w:top w:w="100" w:type="dxa"/>
+              <w:left w:w="100" w:type="dxa"/>
+              <w:bottom w:w="100" w:type="dxa"/>
+              <w:right w:w="100" w:type="dxa"/>
+            </w:tcMar>
+          </w:tcPr>
+          <w:p>
+            <w:pPr>
+              <w:pBdr>
+                <w:top w:val="nil"/>
+                <w:left w:val="nil"/>
+                <w:bottom w:val="nil"/>
+                <w:right w:val="nil"/>
+                <w:between w:val="nil"/>
+              </w:pBdr>
+              <w:spacing w:line="240" w:lineRule="auto"/>
+              <w:jc w:val="center"/>
+            </w:pPr>
+            <w:r>
+              <w:t>ka</w:t>
+            </w:r>
+          </w:p>
+        </w:tc>
+        <w:tc>
+          <w:tcPr>
+            <w:tcW w:w="585" w:type="dxa"/>
+            <w:tcMar>
+              <w:top w:w="100" w:type="dxa"/>
+              <w:left w:w="100" w:type="dxa"/>
+              <w:bottom w:w="100" w:type="dxa"/>
+              <w:right w:w="100" w:type="dxa"/>
+            </w:tcMar>
+          </w:tcPr>
+          <w:p>
+            <w:pPr>
+              <w:pBdr>
+                <w:top w:val="nil"/>
+                <w:left w:val="nil"/>
+                <w:bottom w:val="nil"/>
+                <w:right w:val="nil"/>
+                <w:between w:val="nil"/>
+              </w:pBdr>
+              <w:spacing w:line="240" w:lineRule="auto"/>
+              <w:jc w:val="center"/>
+            </w:pPr>
+            <w:r>
+              <w:t>ki</w:t>
+            </w:r>
+          </w:p>
+        </w:tc>
+        <w:tc>
+          <w:tcPr>
+            <w:tcW w:w="585" w:type="dxa"/>
+            <w:tcMar>
+              <w:top w:w="100" w:type="dxa"/>
+              <w:left w:w="100" w:type="dxa"/>
+              <w:bottom w:w="100" w:type="dxa"/>
+              <w:right w:w="100" w:type="dxa"/>
+            </w:tcMar>
+          </w:tcPr>
+          <w:p>
+            <w:pPr>
+              <w:pBdr>
+                <w:top w:val="nil"/>
+                <w:left w:val="nil"/>
+                <w:bottom w:val="nil"/>
+                <w:right w:val="nil"/>
+                <w:between w:val="nil"/>
+              </w:pBdr>
+              <w:spacing w:line="240" w:lineRule="auto"/>
+              <w:jc w:val="center"/>
+            </w:pPr>
+            <w:r>
+              <w:t>so</w:t>
+            </w:r>
+          </w:p>
+        </w:tc>
+        <w:tc>
+          <w:tcPr>
+            <w:tcW w:w="585" w:type="dxa"/>
+            <w:tcMar>
+              <w:top w:w="100" w:type="dxa"/>
+              <w:left w:w="100" w:type="dxa"/>
+              <w:bottom w:w="100" w:type="dxa"/>
+              <w:right w:w="100" w:type="dxa"/>
+            </w:tcMar>
+          </w:tcPr>
+          <w:p>
+            <w:pPr>
+              <w:pBdr>
+                <w:top w:val="nil"/>
+                <w:left w:val="nil"/>
+                <w:bottom w:val="nil"/>
+                <w:right w:val="nil"/>
+                <w:between w:val="nil"/>
+              </w:pBdr>
+              <w:spacing w:line="240" w:lineRule="auto"/>
+              <w:jc w:val="center"/>
+            </w:pPr>
+            <w:r>
+              <w:t>ko</w:t>
+            </w:r>
+          </w:p>
+        </w:tc>
+        <w:tc>
+          <w:tcPr>
+            <w:tcW w:w="585" w:type="dxa"/>
+            <w:tcMar>
+              <w:top w:w="100" w:type="dxa"/>
+              <w:left w:w="100" w:type="dxa"/>
+              <w:bottom w:w="100" w:type="dxa"/>
+              <w:right w:w="100" w:type="dxa"/>
+            </w:tcMar>
+          </w:tcPr>
+          <w:p>
+            <w:pPr>
+              <w:pBdr>
+                <w:top w:val="nil"/>
+                <w:left w:val="nil"/>
+                <w:bottom w:val="nil"/>
+                <w:right w:val="nil"/>
+                <w:between w:val="nil"/>
+              </w:pBdr>
+              <w:spacing w:line="240" w:lineRule="auto"/>
+              <w:jc w:val="center"/>
+            </w:pPr>
+            <w:r>
+              <w:t>u</w:t>
+            </w:r>
+          </w:p>
+        </w:tc>
+        <w:tc>
+          <w:tcPr>
+            <w:tcW w:w="585" w:type="dxa"/>
+            <w:tcMar>
+              <w:top w:w="100" w:type="dxa"/>
+              <w:left w:w="100" w:type="dxa"/>
+              <w:bottom w:w="100" w:type="dxa"/>
+              <w:right w:w="100" w:type="dxa"/>
+            </w:tcMar>
+          </w:tcPr>
+          <w:p>
+            <w:pPr>
+              <w:pBdr>
+                <w:top w:val="nil"/>
+                <w:left w:val="nil"/>
+                <w:bottom w:val="nil"/>
+                <w:right w:val="nil"/>
+                <w:between w:val="nil"/>
+              </w:pBdr>
+              <w:spacing w:line="240" w:lineRule="auto"/>
+              <w:jc w:val="center"/>
+            </w:pPr>
+            <w:r>
+              <w:t>ka</w:t>
+            </w:r>
+          </w:p>
+        </w:tc>
+        <w:tc>
+          <w:tcPr>
+            <w:tcW w:w="585" w:type="dxa"/>
+            <w:tcMar>
+              <w:top w:w="100" w:type="dxa"/>
+              <w:left w:w="100" w:type="dxa"/>
+              <w:bottom w:w="100" w:type="dxa"/>
+              <w:right w:w="100" w:type="dxa"/>
+            </w:tcMar>
+          </w:tcPr>
+          <w:p>
+            <w:pPr>
+              <w:pBdr>
+                <w:top w:val="nil"/>
+                <w:left w:val="nil"/>
+                <w:bottom w:val="nil"/>
+                <w:right w:val="nil"/>
+                <w:between w:val="nil"/>
+              </w:pBdr>
+              <w:spacing w:line="240" w:lineRule="auto"/>
+              <w:jc w:val="center"/>
+            </w:pPr>
+            <w:r>
+              <w:t>ke</w:t>
+            </w:r>
+          </w:p>
+        </w:tc>
+        <w:tc>
+          <w:tcPr>
+            <w:tcW w:w="585" w:type="dxa"/>
+            <w:tcMar>
+              <w:top w:w="100" w:type="dxa"/>
+              <w:left w:w="100" w:type="dxa"/>
+              <w:bottom w:w="100" w:type="dxa"/>
+              <w:right w:w="100" w:type="dxa"/>
+            </w:tcMar>
+          </w:tcPr>
+          <w:p>
+            <w:pPr>
+              <w:pBdr>
+                <w:top w:val="nil"/>
+                <w:left w:val="nil"/>
+                <w:bottom w:val="nil"/>
+                <w:right w:val="nil"/>
+                <w:between w:val="nil"/>
+              </w:pBdr>
+              <w:spacing w:line="240" w:lineRule="auto"/>
+              <w:jc w:val="center"/>
+            </w:pPr>
+            <w:r>
+              <w:t>sa</w:t>
+            </w:r>
+          </w:p>
+        </w:tc>
+        <w:tc>
+          <w:tcPr>
+            <w:tcW w:w="585" w:type="dxa"/>
+            <w:tcMar>
+              <w:top w:w="100" w:type="dxa"/>
+              <w:left w:w="100" w:type="dxa"/>
+              <w:bottom w:w="100" w:type="dxa"/>
+              <w:right w:w="100" w:type="dxa"/>
+            </w:tcMar>
+          </w:tcPr>
+          <w:p>
+            <w:pPr>
+              <w:pBdr>
+                <w:top w:val="nil"/>
+                <w:left w:val="nil"/>
+                <w:bottom w:val="nil"/>
+                <w:right w:val="nil"/>
+                <w:between w:val="nil"/>
+              </w:pBdr>
+              <w:spacing w:line="240" w:lineRule="auto"/>
+              <w:jc w:val="center"/>
+            </w:pPr>
+            <w:r>
+              <w:t>o</w:t>
+            </w:r>
+          </w:p>
+        </w:tc>
+        <w:tc>
+          <w:tcPr>
+            <w:tcW w:w="585" w:type="dxa"/>
+            <w:tcMar>
+              <w:top w:w="100" w:type="dxa"/>
+              <w:left w:w="100" w:type="dxa"/>
+              <w:bottom w:w="100" w:type="dxa"/>
+              <w:right w:w="100" w:type="dxa"/>
+            </w:tcMar>
+          </w:tcPr>
+          <w:p>
+            <w:pPr>
+              <w:pBdr>
+                <w:top w:val="nil"/>
+                <w:left w:val="nil"/>
+                <w:bottom w:val="nil"/>
+                <w:right w:val="nil"/>
+                <w:between w:val="nil"/>
+              </w:pBdr>
+              <w:spacing w:line="240" w:lineRule="auto"/>
+              <w:jc w:val="center"/>
+            </w:pPr>
+            <w:r>
+              <w:t>a</w:t>
+            </w:r>
+          </w:p>
+        </w:tc>
+        <w:tc>
+          <w:tcPr>
+            <w:tcW w:w="585" w:type="dxa"/>
+            <w:tcMar>
+              <w:top w:w="100" w:type="dxa"/>
+              <w:left w:w="100" w:type="dxa"/>
+              <w:bottom w:w="100" w:type="dxa"/>
+              <w:right w:w="100" w:type="dxa"/>
+            </w:tcMar>
+          </w:tcPr>
+          <w:p>
+            <w:pPr>
+              <w:pBdr>
+                <w:top w:val="nil"/>
+                <w:left w:val="nil"/>
+                <w:bottom w:val="nil"/>
+                <w:right w:val="nil"/>
+                <w:between w:val="nil"/>
+              </w:pBdr>
+              <w:spacing w:line="240" w:lineRule="auto"/>
+              <w:jc w:val="center"/>
+            </w:pPr>
+            <w:r>
+              <w:t>ku</w:t>
+            </w:r>
+          </w:p>
+        </w:tc>
+        <w:tc>
+          <w:tcPr>
+            <w:tcW w:w="585" w:type="dxa"/>
+            <w:tcMar>
+              <w:top w:w="100" w:type="dxa"/>
+              <w:left w:w="100" w:type="dxa"/>
+              <w:bottom w:w="100" w:type="dxa"/>
+              <w:right w:w="100" w:type="dxa"/>
+            </w:tcMar>
+          </w:tcPr>
+          <w:p>
+            <w:pPr>
+              <w:pBdr>
+                <w:top w:val="nil"/>
+                <w:left w:val="nil"/>
+                <w:bottom w:val="nil"/>
+                <w:right w:val="nil"/>
+                <w:between w:val="nil"/>
+              </w:pBdr>
+              <w:spacing w:line="240" w:lineRule="auto"/>
+              <w:jc w:val="center"/>
+            </w:pPr>
+            <w:r>
+              <w:t>su</w:t>
+            </w:r>
           </w:p>
         </w:tc>
       </w:tr>
@@ -5696,366 +5840,414 @@
               <w:spacing w:line="240" w:lineRule="auto"/>
               <w:jc w:val="center"/>
             </w:pPr>
-          </w:p>
-        </w:tc>
-        <w:tc>
-          <w:tcPr>
-            <w:tcW w:w="585" w:type="dxa"/>
-            <w:tcMar>
-              <w:top w:w="100" w:type="dxa"/>
-              <w:left w:w="100" w:type="dxa"/>
-              <w:bottom w:w="100" w:type="dxa"/>
-              <w:right w:w="100" w:type="dxa"/>
-            </w:tcMar>
-          </w:tcPr>
-          <w:p>
-            <w:pPr>
-              <w:pBdr>
-                <w:top w:val="nil"/>
-                <w:left w:val="nil"/>
-                <w:bottom w:val="nil"/>
-                <w:right w:val="nil"/>
-                <w:between w:val="nil"/>
-              </w:pBdr>
-              <w:spacing w:line="240" w:lineRule="auto"/>
-              <w:jc w:val="center"/>
-            </w:pPr>
-          </w:p>
-        </w:tc>
-        <w:tc>
-          <w:tcPr>
-            <w:tcW w:w="585" w:type="dxa"/>
-            <w:tcMar>
-              <w:top w:w="100" w:type="dxa"/>
-              <w:left w:w="100" w:type="dxa"/>
-              <w:bottom w:w="100" w:type="dxa"/>
-              <w:right w:w="100" w:type="dxa"/>
-            </w:tcMar>
-          </w:tcPr>
-          <w:p>
-            <w:pPr>
-              <w:pBdr>
-                <w:top w:val="nil"/>
-                <w:left w:val="nil"/>
-                <w:bottom w:val="nil"/>
-                <w:right w:val="nil"/>
-                <w:between w:val="nil"/>
-              </w:pBdr>
-              <w:spacing w:line="240" w:lineRule="auto"/>
-              <w:jc w:val="center"/>
-            </w:pPr>
-          </w:p>
-        </w:tc>
-        <w:tc>
-          <w:tcPr>
-            <w:tcW w:w="585" w:type="dxa"/>
-            <w:tcMar>
-              <w:top w:w="100" w:type="dxa"/>
-              <w:left w:w="100" w:type="dxa"/>
-              <w:bottom w:w="100" w:type="dxa"/>
-              <w:right w:w="100" w:type="dxa"/>
-            </w:tcMar>
-          </w:tcPr>
-          <w:p>
-            <w:pPr>
-              <w:pBdr>
-                <w:top w:val="nil"/>
-                <w:left w:val="nil"/>
-                <w:bottom w:val="nil"/>
-                <w:right w:val="nil"/>
-                <w:between w:val="nil"/>
-              </w:pBdr>
-              <w:spacing w:line="240" w:lineRule="auto"/>
-              <w:jc w:val="center"/>
-            </w:pPr>
-          </w:p>
-        </w:tc>
-        <w:tc>
-          <w:tcPr>
-            <w:tcW w:w="585" w:type="dxa"/>
-            <w:tcMar>
-              <w:top w:w="100" w:type="dxa"/>
-              <w:left w:w="100" w:type="dxa"/>
-              <w:bottom w:w="100" w:type="dxa"/>
-              <w:right w:w="100" w:type="dxa"/>
-            </w:tcMar>
-          </w:tcPr>
-          <w:p>
-            <w:pPr>
-              <w:pBdr>
-                <w:top w:val="nil"/>
-                <w:left w:val="nil"/>
-                <w:bottom w:val="nil"/>
-                <w:right w:val="nil"/>
-                <w:between w:val="nil"/>
-              </w:pBdr>
-              <w:spacing w:line="240" w:lineRule="auto"/>
-              <w:jc w:val="center"/>
-            </w:pPr>
-          </w:p>
-        </w:tc>
-        <w:tc>
-          <w:tcPr>
-            <w:tcW w:w="585" w:type="dxa"/>
-            <w:tcMar>
-              <w:top w:w="100" w:type="dxa"/>
-              <w:left w:w="100" w:type="dxa"/>
-              <w:bottom w:w="100" w:type="dxa"/>
-              <w:right w:w="100" w:type="dxa"/>
-            </w:tcMar>
-          </w:tcPr>
-          <w:p>
-            <w:pPr>
-              <w:pBdr>
-                <w:top w:val="nil"/>
-                <w:left w:val="nil"/>
-                <w:bottom w:val="nil"/>
-                <w:right w:val="nil"/>
-                <w:between w:val="nil"/>
-              </w:pBdr>
-              <w:spacing w:line="240" w:lineRule="auto"/>
-              <w:jc w:val="center"/>
-            </w:pPr>
-          </w:p>
-        </w:tc>
-        <w:tc>
-          <w:tcPr>
-            <w:tcW w:w="585" w:type="dxa"/>
-            <w:tcMar>
-              <w:top w:w="100" w:type="dxa"/>
-              <w:left w:w="100" w:type="dxa"/>
-              <w:bottom w:w="100" w:type="dxa"/>
-              <w:right w:w="100" w:type="dxa"/>
-            </w:tcMar>
-          </w:tcPr>
-          <w:p>
-            <w:pPr>
-              <w:pBdr>
-                <w:top w:val="nil"/>
-                <w:left w:val="nil"/>
-                <w:bottom w:val="nil"/>
-                <w:right w:val="nil"/>
-                <w:between w:val="nil"/>
-              </w:pBdr>
-              <w:spacing w:line="240" w:lineRule="auto"/>
-              <w:jc w:val="center"/>
-            </w:pPr>
-          </w:p>
-        </w:tc>
-        <w:tc>
-          <w:tcPr>
-            <w:tcW w:w="585" w:type="dxa"/>
-            <w:tcMar>
-              <w:top w:w="100" w:type="dxa"/>
-              <w:left w:w="100" w:type="dxa"/>
-              <w:bottom w:w="100" w:type="dxa"/>
-              <w:right w:w="100" w:type="dxa"/>
-            </w:tcMar>
-          </w:tcPr>
-          <w:p>
-            <w:pPr>
-              <w:pBdr>
-                <w:top w:val="nil"/>
-                <w:left w:val="nil"/>
-                <w:bottom w:val="nil"/>
-                <w:right w:val="nil"/>
-                <w:between w:val="nil"/>
-              </w:pBdr>
-              <w:spacing w:line="240" w:lineRule="auto"/>
-              <w:jc w:val="center"/>
-            </w:pPr>
-          </w:p>
-        </w:tc>
-        <w:tc>
-          <w:tcPr>
-            <w:tcW w:w="585" w:type="dxa"/>
-            <w:tcMar>
-              <w:top w:w="100" w:type="dxa"/>
-              <w:left w:w="100" w:type="dxa"/>
-              <w:bottom w:w="100" w:type="dxa"/>
-              <w:right w:w="100" w:type="dxa"/>
-            </w:tcMar>
-          </w:tcPr>
-          <w:p>
-            <w:pPr>
-              <w:pBdr>
-                <w:top w:val="nil"/>
-                <w:left w:val="nil"/>
-                <w:bottom w:val="nil"/>
-                <w:right w:val="nil"/>
-                <w:between w:val="nil"/>
-              </w:pBdr>
-              <w:spacing w:line="240" w:lineRule="auto"/>
-              <w:jc w:val="center"/>
-            </w:pPr>
-          </w:p>
-        </w:tc>
-        <w:tc>
-          <w:tcPr>
-            <w:tcW w:w="585" w:type="dxa"/>
-            <w:tcMar>
-              <w:top w:w="100" w:type="dxa"/>
-              <w:left w:w="100" w:type="dxa"/>
-              <w:bottom w:w="100" w:type="dxa"/>
-              <w:right w:w="100" w:type="dxa"/>
-            </w:tcMar>
-          </w:tcPr>
-          <w:p>
-            <w:pPr>
-              <w:pBdr>
-                <w:top w:val="nil"/>
-                <w:left w:val="nil"/>
-                <w:bottom w:val="nil"/>
-                <w:right w:val="nil"/>
-                <w:between w:val="nil"/>
-              </w:pBdr>
-              <w:spacing w:line="240" w:lineRule="auto"/>
-              <w:jc w:val="center"/>
-            </w:pPr>
-          </w:p>
-        </w:tc>
-        <w:tc>
-          <w:tcPr>
-            <w:tcW w:w="585" w:type="dxa"/>
-            <w:tcMar>
-              <w:top w:w="100" w:type="dxa"/>
-              <w:left w:w="100" w:type="dxa"/>
-              <w:bottom w:w="100" w:type="dxa"/>
-              <w:right w:w="100" w:type="dxa"/>
-            </w:tcMar>
-          </w:tcPr>
-          <w:p>
-            <w:pPr>
-              <w:pBdr>
-                <w:top w:val="nil"/>
-                <w:left w:val="nil"/>
-                <w:bottom w:val="nil"/>
-                <w:right w:val="nil"/>
-                <w:between w:val="nil"/>
-              </w:pBdr>
-              <w:spacing w:line="240" w:lineRule="auto"/>
-              <w:jc w:val="center"/>
-            </w:pPr>
-          </w:p>
-        </w:tc>
-        <w:tc>
-          <w:tcPr>
-            <w:tcW w:w="585" w:type="dxa"/>
-            <w:tcMar>
-              <w:top w:w="100" w:type="dxa"/>
-              <w:left w:w="100" w:type="dxa"/>
-              <w:bottom w:w="100" w:type="dxa"/>
-              <w:right w:w="100" w:type="dxa"/>
-            </w:tcMar>
-          </w:tcPr>
-          <w:p>
-            <w:pPr>
-              <w:pBdr>
-                <w:top w:val="nil"/>
-                <w:left w:val="nil"/>
-                <w:bottom w:val="nil"/>
-                <w:right w:val="nil"/>
-                <w:between w:val="nil"/>
-              </w:pBdr>
-              <w:spacing w:line="240" w:lineRule="auto"/>
-              <w:jc w:val="center"/>
-            </w:pPr>
-          </w:p>
-        </w:tc>
-        <w:tc>
-          <w:tcPr>
-            <w:tcW w:w="585" w:type="dxa"/>
-            <w:tcMar>
-              <w:top w:w="100" w:type="dxa"/>
-              <w:left w:w="100" w:type="dxa"/>
-              <w:bottom w:w="100" w:type="dxa"/>
-              <w:right w:w="100" w:type="dxa"/>
-            </w:tcMar>
-          </w:tcPr>
-          <w:p>
-            <w:pPr>
-              <w:pBdr>
-                <w:top w:val="nil"/>
-                <w:left w:val="nil"/>
-                <w:bottom w:val="nil"/>
-                <w:right w:val="nil"/>
-                <w:between w:val="nil"/>
-              </w:pBdr>
-              <w:spacing w:line="240" w:lineRule="auto"/>
-              <w:jc w:val="center"/>
-            </w:pPr>
-          </w:p>
-        </w:tc>
-        <w:tc>
-          <w:tcPr>
-            <w:tcW w:w="585" w:type="dxa"/>
-            <w:tcMar>
-              <w:top w:w="100" w:type="dxa"/>
-              <w:left w:w="100" w:type="dxa"/>
-              <w:bottom w:w="100" w:type="dxa"/>
-              <w:right w:w="100" w:type="dxa"/>
-            </w:tcMar>
-          </w:tcPr>
-          <w:p>
-            <w:pPr>
-              <w:pBdr>
-                <w:top w:val="nil"/>
-                <w:left w:val="nil"/>
-                <w:bottom w:val="nil"/>
-                <w:right w:val="nil"/>
-                <w:between w:val="nil"/>
-              </w:pBdr>
-              <w:spacing w:line="240" w:lineRule="auto"/>
-              <w:jc w:val="center"/>
-            </w:pPr>
-          </w:p>
-        </w:tc>
-        <w:tc>
-          <w:tcPr>
-            <w:tcW w:w="585" w:type="dxa"/>
-            <w:tcMar>
-              <w:top w:w="100" w:type="dxa"/>
-              <w:left w:w="100" w:type="dxa"/>
-              <w:bottom w:w="100" w:type="dxa"/>
-              <w:right w:w="100" w:type="dxa"/>
-            </w:tcMar>
-          </w:tcPr>
-          <w:p>
-            <w:pPr>
-              <w:pBdr>
-                <w:top w:val="nil"/>
-                <w:left w:val="nil"/>
-                <w:bottom w:val="nil"/>
-                <w:right w:val="nil"/>
-                <w:between w:val="nil"/>
-              </w:pBdr>
-              <w:spacing w:line="240" w:lineRule="auto"/>
-              <w:jc w:val="center"/>
-            </w:pPr>
-          </w:p>
-        </w:tc>
-        <w:tc>
-          <w:tcPr>
-            <w:tcW w:w="585" w:type="dxa"/>
-            <w:tcMar>
-              <w:top w:w="100" w:type="dxa"/>
-              <w:left w:w="100" w:type="dxa"/>
-              <w:bottom w:w="100" w:type="dxa"/>
-              <w:right w:w="100" w:type="dxa"/>
-            </w:tcMar>
-          </w:tcPr>
-          <w:p>
-            <w:pPr>
-              <w:pBdr>
-                <w:top w:val="nil"/>
-                <w:left w:val="nil"/>
-                <w:bottom w:val="nil"/>
-                <w:right w:val="nil"/>
-                <w:between w:val="nil"/>
-              </w:pBdr>
-              <w:spacing w:line="240" w:lineRule="auto"/>
-              <w:jc w:val="center"/>
-            </w:pPr>
+            <w:r>
+              <w:t>sa</w:t>
+            </w:r>
+          </w:p>
+        </w:tc>
+        <w:tc>
+          <w:tcPr>
+            <w:tcW w:w="585" w:type="dxa"/>
+            <w:tcMar>
+              <w:top w:w="100" w:type="dxa"/>
+              <w:left w:w="100" w:type="dxa"/>
+              <w:bottom w:w="100" w:type="dxa"/>
+              <w:right w:w="100" w:type="dxa"/>
+            </w:tcMar>
+          </w:tcPr>
+          <w:p>
+            <w:pPr>
+              <w:pBdr>
+                <w:top w:val="nil"/>
+                <w:left w:val="nil"/>
+                <w:bottom w:val="nil"/>
+                <w:right w:val="nil"/>
+                <w:between w:val="nil"/>
+              </w:pBdr>
+              <w:spacing w:line="240" w:lineRule="auto"/>
+              <w:jc w:val="center"/>
+            </w:pPr>
+            <w:r>
+              <w:t>ki</w:t>
+            </w:r>
+          </w:p>
+        </w:tc>
+        <w:tc>
+          <w:tcPr>
+            <w:tcW w:w="585" w:type="dxa"/>
+            <w:tcMar>
+              <w:top w:w="100" w:type="dxa"/>
+              <w:left w:w="100" w:type="dxa"/>
+              <w:bottom w:w="100" w:type="dxa"/>
+              <w:right w:w="100" w:type="dxa"/>
+            </w:tcMar>
+          </w:tcPr>
+          <w:p>
+            <w:pPr>
+              <w:pBdr>
+                <w:top w:val="nil"/>
+                <w:left w:val="nil"/>
+                <w:bottom w:val="nil"/>
+                <w:right w:val="nil"/>
+                <w:between w:val="nil"/>
+              </w:pBdr>
+              <w:spacing w:line="240" w:lineRule="auto"/>
+              <w:jc w:val="center"/>
+            </w:pPr>
+            <w:r>
+              <w:t>ko</w:t>
+            </w:r>
+          </w:p>
+        </w:tc>
+        <w:tc>
+          <w:tcPr>
+            <w:tcW w:w="585" w:type="dxa"/>
+            <w:tcMar>
+              <w:top w:w="100" w:type="dxa"/>
+              <w:left w:w="100" w:type="dxa"/>
+              <w:bottom w:w="100" w:type="dxa"/>
+              <w:right w:w="100" w:type="dxa"/>
+            </w:tcMar>
+          </w:tcPr>
+          <w:p>
+            <w:pPr>
+              <w:pBdr>
+                <w:top w:val="nil"/>
+                <w:left w:val="nil"/>
+                <w:bottom w:val="nil"/>
+                <w:right w:val="nil"/>
+                <w:between w:val="nil"/>
+              </w:pBdr>
+              <w:spacing w:line="240" w:lineRule="auto"/>
+              <w:jc w:val="center"/>
+            </w:pPr>
+            <w:r>
+              <w:t>se</w:t>
+            </w:r>
+          </w:p>
+        </w:tc>
+        <w:tc>
+          <w:tcPr>
+            <w:tcW w:w="585" w:type="dxa"/>
+            <w:tcMar>
+              <w:top w:w="100" w:type="dxa"/>
+              <w:left w:w="100" w:type="dxa"/>
+              <w:bottom w:w="100" w:type="dxa"/>
+              <w:right w:w="100" w:type="dxa"/>
+            </w:tcMar>
+          </w:tcPr>
+          <w:p>
+            <w:pPr>
+              <w:pBdr>
+                <w:top w:val="nil"/>
+                <w:left w:val="nil"/>
+                <w:bottom w:val="nil"/>
+                <w:right w:val="nil"/>
+                <w:between w:val="nil"/>
+              </w:pBdr>
+              <w:spacing w:line="240" w:lineRule="auto"/>
+              <w:jc w:val="center"/>
+            </w:pPr>
+            <w:r>
+              <w:t>ku</w:t>
+            </w:r>
+          </w:p>
+        </w:tc>
+        <w:tc>
+          <w:tcPr>
+            <w:tcW w:w="585" w:type="dxa"/>
+            <w:tcMar>
+              <w:top w:w="100" w:type="dxa"/>
+              <w:left w:w="100" w:type="dxa"/>
+              <w:bottom w:w="100" w:type="dxa"/>
+              <w:right w:w="100" w:type="dxa"/>
+            </w:tcMar>
+          </w:tcPr>
+          <w:p>
+            <w:pPr>
+              <w:pBdr>
+                <w:top w:val="nil"/>
+                <w:left w:val="nil"/>
+                <w:bottom w:val="nil"/>
+                <w:right w:val="nil"/>
+                <w:between w:val="nil"/>
+              </w:pBdr>
+              <w:spacing w:line="240" w:lineRule="auto"/>
+              <w:jc w:val="center"/>
+            </w:pPr>
+            <w:r>
+              <w:t>se</w:t>
+            </w:r>
+          </w:p>
+        </w:tc>
+        <w:tc>
+          <w:tcPr>
+            <w:tcW w:w="585" w:type="dxa"/>
+            <w:tcMar>
+              <w:top w:w="100" w:type="dxa"/>
+              <w:left w:w="100" w:type="dxa"/>
+              <w:bottom w:w="100" w:type="dxa"/>
+              <w:right w:w="100" w:type="dxa"/>
+            </w:tcMar>
+          </w:tcPr>
+          <w:p>
+            <w:pPr>
+              <w:pBdr>
+                <w:top w:val="nil"/>
+                <w:left w:val="nil"/>
+                <w:bottom w:val="nil"/>
+                <w:right w:val="nil"/>
+                <w:between w:val="nil"/>
+              </w:pBdr>
+              <w:spacing w:line="240" w:lineRule="auto"/>
+              <w:jc w:val="center"/>
+            </w:pPr>
+            <w:r>
+              <w:t>ka</w:t>
+            </w:r>
+          </w:p>
+        </w:tc>
+        <w:tc>
+          <w:tcPr>
+            <w:tcW w:w="585" w:type="dxa"/>
+            <w:tcMar>
+              <w:top w:w="100" w:type="dxa"/>
+              <w:left w:w="100" w:type="dxa"/>
+              <w:bottom w:w="100" w:type="dxa"/>
+              <w:right w:w="100" w:type="dxa"/>
+            </w:tcMar>
+          </w:tcPr>
+          <w:p>
+            <w:pPr>
+              <w:pBdr>
+                <w:top w:val="nil"/>
+                <w:left w:val="nil"/>
+                <w:bottom w:val="nil"/>
+                <w:right w:val="nil"/>
+                <w:between w:val="nil"/>
+              </w:pBdr>
+              <w:spacing w:line="240" w:lineRule="auto"/>
+              <w:jc w:val="center"/>
+            </w:pPr>
+            <w:r>
+              <w:t>ke</w:t>
+            </w:r>
+          </w:p>
+        </w:tc>
+        <w:tc>
+          <w:tcPr>
+            <w:tcW w:w="585" w:type="dxa"/>
+            <w:tcMar>
+              <w:top w:w="100" w:type="dxa"/>
+              <w:left w:w="100" w:type="dxa"/>
+              <w:bottom w:w="100" w:type="dxa"/>
+              <w:right w:w="100" w:type="dxa"/>
+            </w:tcMar>
+          </w:tcPr>
+          <w:p>
+            <w:pPr>
+              <w:pBdr>
+                <w:top w:val="nil"/>
+                <w:left w:val="nil"/>
+                <w:bottom w:val="nil"/>
+                <w:right w:val="nil"/>
+                <w:between w:val="nil"/>
+              </w:pBdr>
+              <w:spacing w:line="240" w:lineRule="auto"/>
+              <w:jc w:val="center"/>
+            </w:pPr>
+            <w:r>
+              <w:t>u</w:t>
+            </w:r>
+          </w:p>
+        </w:tc>
+        <w:tc>
+          <w:tcPr>
+            <w:tcW w:w="585" w:type="dxa"/>
+            <w:tcMar>
+              <w:top w:w="100" w:type="dxa"/>
+              <w:left w:w="100" w:type="dxa"/>
+              <w:bottom w:w="100" w:type="dxa"/>
+              <w:right w:w="100" w:type="dxa"/>
+            </w:tcMar>
+          </w:tcPr>
+          <w:p>
+            <w:pPr>
+              <w:pBdr>
+                <w:top w:val="nil"/>
+                <w:left w:val="nil"/>
+                <w:bottom w:val="nil"/>
+                <w:right w:val="nil"/>
+                <w:between w:val="nil"/>
+              </w:pBdr>
+              <w:spacing w:line="240" w:lineRule="auto"/>
+              <w:jc w:val="center"/>
+            </w:pPr>
+            <w:r>
+              <w:t>so</w:t>
+            </w:r>
+          </w:p>
+        </w:tc>
+        <w:tc>
+          <w:tcPr>
+            <w:tcW w:w="585" w:type="dxa"/>
+            <w:tcMar>
+              <w:top w:w="100" w:type="dxa"/>
+              <w:left w:w="100" w:type="dxa"/>
+              <w:bottom w:w="100" w:type="dxa"/>
+              <w:right w:w="100" w:type="dxa"/>
+            </w:tcMar>
+          </w:tcPr>
+          <w:p>
+            <w:pPr>
+              <w:pBdr>
+                <w:top w:val="nil"/>
+                <w:left w:val="nil"/>
+                <w:bottom w:val="nil"/>
+                <w:right w:val="nil"/>
+                <w:between w:val="nil"/>
+              </w:pBdr>
+              <w:spacing w:line="240" w:lineRule="auto"/>
+              <w:jc w:val="center"/>
+            </w:pPr>
+            <w:r>
+              <w:t>se</w:t>
+            </w:r>
+          </w:p>
+        </w:tc>
+        <w:tc>
+          <w:tcPr>
+            <w:tcW w:w="585" w:type="dxa"/>
+            <w:tcMar>
+              <w:top w:w="100" w:type="dxa"/>
+              <w:left w:w="100" w:type="dxa"/>
+              <w:bottom w:w="100" w:type="dxa"/>
+              <w:right w:w="100" w:type="dxa"/>
+            </w:tcMar>
+          </w:tcPr>
+          <w:p>
+            <w:pPr>
+              <w:pBdr>
+                <w:top w:val="nil"/>
+                <w:left w:val="nil"/>
+                <w:bottom w:val="nil"/>
+                <w:right w:val="nil"/>
+                <w:between w:val="nil"/>
+              </w:pBdr>
+              <w:spacing w:line="240" w:lineRule="auto"/>
+              <w:jc w:val="center"/>
+            </w:pPr>
+            <w:r>
+              <w:t>ka</w:t>
+            </w:r>
+          </w:p>
+        </w:tc>
+        <w:tc>
+          <w:tcPr>
+            <w:tcW w:w="585" w:type="dxa"/>
+            <w:tcMar>
+              <w:top w:w="100" w:type="dxa"/>
+              <w:left w:w="100" w:type="dxa"/>
+              <w:bottom w:w="100" w:type="dxa"/>
+              <w:right w:w="100" w:type="dxa"/>
+            </w:tcMar>
+          </w:tcPr>
+          <w:p>
+            <w:pPr>
+              <w:pBdr>
+                <w:top w:val="nil"/>
+                <w:left w:val="nil"/>
+                <w:bottom w:val="nil"/>
+                <w:right w:val="nil"/>
+                <w:between w:val="nil"/>
+              </w:pBdr>
+              <w:spacing w:line="240" w:lineRule="auto"/>
+              <w:jc w:val="center"/>
+            </w:pPr>
+            <w:r>
+              <w:t>shi</w:t>
+            </w:r>
+          </w:p>
+        </w:tc>
+        <w:tc>
+          <w:tcPr>
+            <w:tcW w:w="585" w:type="dxa"/>
+            <w:tcMar>
+              <w:top w:w="100" w:type="dxa"/>
+              <w:left w:w="100" w:type="dxa"/>
+              <w:bottom w:w="100" w:type="dxa"/>
+              <w:right w:w="100" w:type="dxa"/>
+            </w:tcMar>
+          </w:tcPr>
+          <w:p>
+            <w:pPr>
+              <w:pBdr>
+                <w:top w:val="nil"/>
+                <w:left w:val="nil"/>
+                <w:bottom w:val="nil"/>
+                <w:right w:val="nil"/>
+                <w:between w:val="nil"/>
+              </w:pBdr>
+              <w:spacing w:line="240" w:lineRule="auto"/>
+              <w:jc w:val="center"/>
+            </w:pPr>
+            <w:r>
+              <w:t>e</w:t>
+            </w:r>
+          </w:p>
+        </w:tc>
+        <w:tc>
+          <w:tcPr>
+            <w:tcW w:w="585" w:type="dxa"/>
+            <w:tcMar>
+              <w:top w:w="100" w:type="dxa"/>
+              <w:left w:w="100" w:type="dxa"/>
+              <w:bottom w:w="100" w:type="dxa"/>
+              <w:right w:w="100" w:type="dxa"/>
+            </w:tcMar>
+          </w:tcPr>
+          <w:p>
+            <w:pPr>
+              <w:pBdr>
+                <w:top w:val="nil"/>
+                <w:left w:val="nil"/>
+                <w:bottom w:val="nil"/>
+                <w:right w:val="nil"/>
+                <w:between w:val="nil"/>
+              </w:pBdr>
+              <w:spacing w:line="240" w:lineRule="auto"/>
+              <w:jc w:val="center"/>
+            </w:pPr>
+            <w:r>
+              <w:t>ku</w:t>
+            </w:r>
+          </w:p>
+        </w:tc>
+        <w:tc>
+          <w:tcPr>
+            <w:tcW w:w="585" w:type="dxa"/>
+            <w:tcMar>
+              <w:top w:w="100" w:type="dxa"/>
+              <w:left w:w="100" w:type="dxa"/>
+              <w:bottom w:w="100" w:type="dxa"/>
+              <w:right w:w="100" w:type="dxa"/>
+            </w:tcMar>
+          </w:tcPr>
+          <w:p>
+            <w:pPr>
+              <w:pBdr>
+                <w:top w:val="nil"/>
+                <w:left w:val="nil"/>
+                <w:bottom w:val="nil"/>
+                <w:right w:val="nil"/>
+                <w:between w:val="nil"/>
+              </w:pBdr>
+              <w:spacing w:line="240" w:lineRule="auto"/>
+              <w:jc w:val="center"/>
+            </w:pPr>
+            <w:r>
+              <w:t>se</w:t>
+            </w:r>
           </w:p>
         </w:tc>
       </w:tr>
@@ -6580,366 +6772,414 @@
               <w:spacing w:line="240" w:lineRule="auto"/>
               <w:jc w:val="center"/>
             </w:pPr>
-          </w:p>
-        </w:tc>
-        <w:tc>
-          <w:tcPr>
-            <w:tcW w:w="585" w:type="dxa"/>
-            <w:tcMar>
-              <w:top w:w="100" w:type="dxa"/>
-              <w:left w:w="100" w:type="dxa"/>
-              <w:bottom w:w="100" w:type="dxa"/>
-              <w:right w:w="100" w:type="dxa"/>
-            </w:tcMar>
-          </w:tcPr>
-          <w:p>
-            <w:pPr>
-              <w:pBdr>
-                <w:top w:val="nil"/>
-                <w:left w:val="nil"/>
-                <w:bottom w:val="nil"/>
-                <w:right w:val="nil"/>
-                <w:between w:val="nil"/>
-              </w:pBdr>
-              <w:spacing w:line="240" w:lineRule="auto"/>
-              <w:jc w:val="center"/>
-            </w:pPr>
-          </w:p>
-        </w:tc>
-        <w:tc>
-          <w:tcPr>
-            <w:tcW w:w="585" w:type="dxa"/>
-            <w:tcMar>
-              <w:top w:w="100" w:type="dxa"/>
-              <w:left w:w="100" w:type="dxa"/>
-              <w:bottom w:w="100" w:type="dxa"/>
-              <w:right w:w="100" w:type="dxa"/>
-            </w:tcMar>
-          </w:tcPr>
-          <w:p>
-            <w:pPr>
-              <w:pBdr>
-                <w:top w:val="nil"/>
-                <w:left w:val="nil"/>
-                <w:bottom w:val="nil"/>
-                <w:right w:val="nil"/>
-                <w:between w:val="nil"/>
-              </w:pBdr>
-              <w:spacing w:line="240" w:lineRule="auto"/>
-              <w:jc w:val="center"/>
-            </w:pPr>
-          </w:p>
-        </w:tc>
-        <w:tc>
-          <w:tcPr>
-            <w:tcW w:w="585" w:type="dxa"/>
-            <w:tcMar>
-              <w:top w:w="100" w:type="dxa"/>
-              <w:left w:w="100" w:type="dxa"/>
-              <w:bottom w:w="100" w:type="dxa"/>
-              <w:right w:w="100" w:type="dxa"/>
-            </w:tcMar>
-          </w:tcPr>
-          <w:p>
-            <w:pPr>
-              <w:pBdr>
-                <w:top w:val="nil"/>
-                <w:left w:val="nil"/>
-                <w:bottom w:val="nil"/>
-                <w:right w:val="nil"/>
-                <w:between w:val="nil"/>
-              </w:pBdr>
-              <w:spacing w:line="240" w:lineRule="auto"/>
-              <w:jc w:val="center"/>
-            </w:pPr>
-          </w:p>
-        </w:tc>
-        <w:tc>
-          <w:tcPr>
-            <w:tcW w:w="585" w:type="dxa"/>
-            <w:tcMar>
-              <w:top w:w="100" w:type="dxa"/>
-              <w:left w:w="100" w:type="dxa"/>
-              <w:bottom w:w="100" w:type="dxa"/>
-              <w:right w:w="100" w:type="dxa"/>
-            </w:tcMar>
-          </w:tcPr>
-          <w:p>
-            <w:pPr>
-              <w:pBdr>
-                <w:top w:val="nil"/>
-                <w:left w:val="nil"/>
-                <w:bottom w:val="nil"/>
-                <w:right w:val="nil"/>
-                <w:between w:val="nil"/>
-              </w:pBdr>
-              <w:spacing w:line="240" w:lineRule="auto"/>
-              <w:jc w:val="center"/>
-            </w:pPr>
-          </w:p>
-        </w:tc>
-        <w:tc>
-          <w:tcPr>
-            <w:tcW w:w="585" w:type="dxa"/>
-            <w:tcMar>
-              <w:top w:w="100" w:type="dxa"/>
-              <w:left w:w="100" w:type="dxa"/>
-              <w:bottom w:w="100" w:type="dxa"/>
-              <w:right w:w="100" w:type="dxa"/>
-            </w:tcMar>
-          </w:tcPr>
-          <w:p>
-            <w:pPr>
-              <w:pBdr>
-                <w:top w:val="nil"/>
-                <w:left w:val="nil"/>
-                <w:bottom w:val="nil"/>
-                <w:right w:val="nil"/>
-                <w:between w:val="nil"/>
-              </w:pBdr>
-              <w:spacing w:line="240" w:lineRule="auto"/>
-              <w:jc w:val="center"/>
-            </w:pPr>
-          </w:p>
-        </w:tc>
-        <w:tc>
-          <w:tcPr>
-            <w:tcW w:w="585" w:type="dxa"/>
-            <w:tcMar>
-              <w:top w:w="100" w:type="dxa"/>
-              <w:left w:w="100" w:type="dxa"/>
-              <w:bottom w:w="100" w:type="dxa"/>
-              <w:right w:w="100" w:type="dxa"/>
-            </w:tcMar>
-          </w:tcPr>
-          <w:p>
-            <w:pPr>
-              <w:pBdr>
-                <w:top w:val="nil"/>
-                <w:left w:val="nil"/>
-                <w:bottom w:val="nil"/>
-                <w:right w:val="nil"/>
-                <w:between w:val="nil"/>
-              </w:pBdr>
-              <w:spacing w:line="240" w:lineRule="auto"/>
-              <w:jc w:val="center"/>
-            </w:pPr>
-          </w:p>
-        </w:tc>
-        <w:tc>
-          <w:tcPr>
-            <w:tcW w:w="585" w:type="dxa"/>
-            <w:tcMar>
-              <w:top w:w="100" w:type="dxa"/>
-              <w:left w:w="100" w:type="dxa"/>
-              <w:bottom w:w="100" w:type="dxa"/>
-              <w:right w:w="100" w:type="dxa"/>
-            </w:tcMar>
-          </w:tcPr>
-          <w:p>
-            <w:pPr>
-              <w:pBdr>
-                <w:top w:val="nil"/>
-                <w:left w:val="nil"/>
-                <w:bottom w:val="nil"/>
-                <w:right w:val="nil"/>
-                <w:between w:val="nil"/>
-              </w:pBdr>
-              <w:spacing w:line="240" w:lineRule="auto"/>
-              <w:jc w:val="center"/>
-            </w:pPr>
-          </w:p>
-        </w:tc>
-        <w:tc>
-          <w:tcPr>
-            <w:tcW w:w="585" w:type="dxa"/>
-            <w:tcMar>
-              <w:top w:w="100" w:type="dxa"/>
-              <w:left w:w="100" w:type="dxa"/>
-              <w:bottom w:w="100" w:type="dxa"/>
-              <w:right w:w="100" w:type="dxa"/>
-            </w:tcMar>
-          </w:tcPr>
-          <w:p>
-            <w:pPr>
-              <w:pBdr>
-                <w:top w:val="nil"/>
-                <w:left w:val="nil"/>
-                <w:bottom w:val="nil"/>
-                <w:right w:val="nil"/>
-                <w:between w:val="nil"/>
-              </w:pBdr>
-              <w:spacing w:line="240" w:lineRule="auto"/>
-              <w:jc w:val="center"/>
-            </w:pPr>
-          </w:p>
-        </w:tc>
-        <w:tc>
-          <w:tcPr>
-            <w:tcW w:w="585" w:type="dxa"/>
-            <w:tcMar>
-              <w:top w:w="100" w:type="dxa"/>
-              <w:left w:w="100" w:type="dxa"/>
-              <w:bottom w:w="100" w:type="dxa"/>
-              <w:right w:w="100" w:type="dxa"/>
-            </w:tcMar>
-          </w:tcPr>
-          <w:p>
-            <w:pPr>
-              <w:pBdr>
-                <w:top w:val="nil"/>
-                <w:left w:val="nil"/>
-                <w:bottom w:val="nil"/>
-                <w:right w:val="nil"/>
-                <w:between w:val="nil"/>
-              </w:pBdr>
-              <w:spacing w:line="240" w:lineRule="auto"/>
-              <w:jc w:val="center"/>
-            </w:pPr>
-          </w:p>
-        </w:tc>
-        <w:tc>
-          <w:tcPr>
-            <w:tcW w:w="585" w:type="dxa"/>
-            <w:tcMar>
-              <w:top w:w="100" w:type="dxa"/>
-              <w:left w:w="100" w:type="dxa"/>
-              <w:bottom w:w="100" w:type="dxa"/>
-              <w:right w:w="100" w:type="dxa"/>
-            </w:tcMar>
-          </w:tcPr>
-          <w:p>
-            <w:pPr>
-              <w:pBdr>
-                <w:top w:val="nil"/>
-                <w:left w:val="nil"/>
-                <w:bottom w:val="nil"/>
-                <w:right w:val="nil"/>
-                <w:between w:val="nil"/>
-              </w:pBdr>
-              <w:spacing w:line="240" w:lineRule="auto"/>
-              <w:jc w:val="center"/>
-            </w:pPr>
-          </w:p>
-        </w:tc>
-        <w:tc>
-          <w:tcPr>
-            <w:tcW w:w="585" w:type="dxa"/>
-            <w:tcMar>
-              <w:top w:w="100" w:type="dxa"/>
-              <w:left w:w="100" w:type="dxa"/>
-              <w:bottom w:w="100" w:type="dxa"/>
-              <w:right w:w="100" w:type="dxa"/>
-            </w:tcMar>
-          </w:tcPr>
-          <w:p>
-            <w:pPr>
-              <w:pBdr>
-                <w:top w:val="nil"/>
-                <w:left w:val="nil"/>
-                <w:bottom w:val="nil"/>
-                <w:right w:val="nil"/>
-                <w:between w:val="nil"/>
-              </w:pBdr>
-              <w:spacing w:line="240" w:lineRule="auto"/>
-              <w:jc w:val="center"/>
-            </w:pPr>
-          </w:p>
-        </w:tc>
-        <w:tc>
-          <w:tcPr>
-            <w:tcW w:w="585" w:type="dxa"/>
-            <w:tcMar>
-              <w:top w:w="100" w:type="dxa"/>
-              <w:left w:w="100" w:type="dxa"/>
-              <w:bottom w:w="100" w:type="dxa"/>
-              <w:right w:w="100" w:type="dxa"/>
-            </w:tcMar>
-          </w:tcPr>
-          <w:p>
-            <w:pPr>
-              <w:pBdr>
-                <w:top w:val="nil"/>
-                <w:left w:val="nil"/>
-                <w:bottom w:val="nil"/>
-                <w:right w:val="nil"/>
-                <w:between w:val="nil"/>
-              </w:pBdr>
-              <w:spacing w:line="240" w:lineRule="auto"/>
-              <w:jc w:val="center"/>
-            </w:pPr>
-          </w:p>
-        </w:tc>
-        <w:tc>
-          <w:tcPr>
-            <w:tcW w:w="585" w:type="dxa"/>
-            <w:tcMar>
-              <w:top w:w="100" w:type="dxa"/>
-              <w:left w:w="100" w:type="dxa"/>
-              <w:bottom w:w="100" w:type="dxa"/>
-              <w:right w:w="100" w:type="dxa"/>
-            </w:tcMar>
-          </w:tcPr>
-          <w:p>
-            <w:pPr>
-              <w:pBdr>
-                <w:top w:val="nil"/>
-                <w:left w:val="nil"/>
-                <w:bottom w:val="nil"/>
-                <w:right w:val="nil"/>
-                <w:between w:val="nil"/>
-              </w:pBdr>
-              <w:spacing w:line="240" w:lineRule="auto"/>
-              <w:jc w:val="center"/>
-            </w:pPr>
-          </w:p>
-        </w:tc>
-        <w:tc>
-          <w:tcPr>
-            <w:tcW w:w="585" w:type="dxa"/>
-            <w:tcMar>
-              <w:top w:w="100" w:type="dxa"/>
-              <w:left w:w="100" w:type="dxa"/>
-              <w:bottom w:w="100" w:type="dxa"/>
-              <w:right w:w="100" w:type="dxa"/>
-            </w:tcMar>
-          </w:tcPr>
-          <w:p>
-            <w:pPr>
-              <w:pBdr>
-                <w:top w:val="nil"/>
-                <w:left w:val="nil"/>
-                <w:bottom w:val="nil"/>
-                <w:right w:val="nil"/>
-                <w:between w:val="nil"/>
-              </w:pBdr>
-              <w:spacing w:line="240" w:lineRule="auto"/>
-              <w:jc w:val="center"/>
-            </w:pPr>
-          </w:p>
-        </w:tc>
-        <w:tc>
-          <w:tcPr>
-            <w:tcW w:w="585" w:type="dxa"/>
-            <w:tcMar>
-              <w:top w:w="100" w:type="dxa"/>
-              <w:left w:w="100" w:type="dxa"/>
-              <w:bottom w:w="100" w:type="dxa"/>
-              <w:right w:w="100" w:type="dxa"/>
-            </w:tcMar>
-          </w:tcPr>
-          <w:p>
-            <w:pPr>
-              <w:pBdr>
-                <w:top w:val="nil"/>
-                <w:left w:val="nil"/>
-                <w:bottom w:val="nil"/>
-                <w:right w:val="nil"/>
-                <w:between w:val="nil"/>
-              </w:pBdr>
-              <w:spacing w:line="240" w:lineRule="auto"/>
-              <w:jc w:val="center"/>
-            </w:pPr>
+            <w:r>
+              <w:t>ke</w:t>
+            </w:r>
+          </w:p>
+        </w:tc>
+        <w:tc>
+          <w:tcPr>
+            <w:tcW w:w="585" w:type="dxa"/>
+            <w:tcMar>
+              <w:top w:w="100" w:type="dxa"/>
+              <w:left w:w="100" w:type="dxa"/>
+              <w:bottom w:w="100" w:type="dxa"/>
+              <w:right w:w="100" w:type="dxa"/>
+            </w:tcMar>
+          </w:tcPr>
+          <w:p>
+            <w:pPr>
+              <w:pBdr>
+                <w:top w:val="nil"/>
+                <w:left w:val="nil"/>
+                <w:bottom w:val="nil"/>
+                <w:right w:val="nil"/>
+                <w:between w:val="nil"/>
+              </w:pBdr>
+              <w:spacing w:line="240" w:lineRule="auto"/>
+              <w:jc w:val="center"/>
+            </w:pPr>
+            <w:r>
+              <w:t>o</w:t>
+            </w:r>
+          </w:p>
+        </w:tc>
+        <w:tc>
+          <w:tcPr>
+            <w:tcW w:w="585" w:type="dxa"/>
+            <w:tcMar>
+              <w:top w:w="100" w:type="dxa"/>
+              <w:left w:w="100" w:type="dxa"/>
+              <w:bottom w:w="100" w:type="dxa"/>
+              <w:right w:w="100" w:type="dxa"/>
+            </w:tcMar>
+          </w:tcPr>
+          <w:p>
+            <w:pPr>
+              <w:pBdr>
+                <w:top w:val="nil"/>
+                <w:left w:val="nil"/>
+                <w:bottom w:val="nil"/>
+                <w:right w:val="nil"/>
+                <w:between w:val="nil"/>
+              </w:pBdr>
+              <w:spacing w:line="240" w:lineRule="auto"/>
+              <w:jc w:val="center"/>
+            </w:pPr>
+            <w:r>
+              <w:t>shi</w:t>
+            </w:r>
+          </w:p>
+        </w:tc>
+        <w:tc>
+          <w:tcPr>
+            <w:tcW w:w="585" w:type="dxa"/>
+            <w:tcMar>
+              <w:top w:w="100" w:type="dxa"/>
+              <w:left w:w="100" w:type="dxa"/>
+              <w:bottom w:w="100" w:type="dxa"/>
+              <w:right w:w="100" w:type="dxa"/>
+            </w:tcMar>
+          </w:tcPr>
+          <w:p>
+            <w:pPr>
+              <w:pBdr>
+                <w:top w:val="nil"/>
+                <w:left w:val="nil"/>
+                <w:bottom w:val="nil"/>
+                <w:right w:val="nil"/>
+                <w:between w:val="nil"/>
+              </w:pBdr>
+              <w:spacing w:line="240" w:lineRule="auto"/>
+              <w:jc w:val="center"/>
+            </w:pPr>
+            <w:r>
+              <w:t>e</w:t>
+            </w:r>
+          </w:p>
+        </w:tc>
+        <w:tc>
+          <w:tcPr>
+            <w:tcW w:w="585" w:type="dxa"/>
+            <w:tcMar>
+              <w:top w:w="100" w:type="dxa"/>
+              <w:left w:w="100" w:type="dxa"/>
+              <w:bottom w:w="100" w:type="dxa"/>
+              <w:right w:w="100" w:type="dxa"/>
+            </w:tcMar>
+          </w:tcPr>
+          <w:p>
+            <w:pPr>
+              <w:pBdr>
+                <w:top w:val="nil"/>
+                <w:left w:val="nil"/>
+                <w:bottom w:val="nil"/>
+                <w:right w:val="nil"/>
+                <w:between w:val="nil"/>
+              </w:pBdr>
+              <w:spacing w:line="240" w:lineRule="auto"/>
+              <w:jc w:val="center"/>
+            </w:pPr>
+            <w:r>
+              <w:t>ki</w:t>
+            </w:r>
+          </w:p>
+        </w:tc>
+        <w:tc>
+          <w:tcPr>
+            <w:tcW w:w="585" w:type="dxa"/>
+            <w:tcMar>
+              <w:top w:w="100" w:type="dxa"/>
+              <w:left w:w="100" w:type="dxa"/>
+              <w:bottom w:w="100" w:type="dxa"/>
+              <w:right w:w="100" w:type="dxa"/>
+            </w:tcMar>
+          </w:tcPr>
+          <w:p>
+            <w:pPr>
+              <w:pBdr>
+                <w:top w:val="nil"/>
+                <w:left w:val="nil"/>
+                <w:bottom w:val="nil"/>
+                <w:right w:val="nil"/>
+                <w:between w:val="nil"/>
+              </w:pBdr>
+              <w:spacing w:line="240" w:lineRule="auto"/>
+              <w:jc w:val="center"/>
+            </w:pPr>
+            <w:r>
+              <w:t>ko</w:t>
+            </w:r>
+          </w:p>
+        </w:tc>
+        <w:tc>
+          <w:tcPr>
+            <w:tcW w:w="585" w:type="dxa"/>
+            <w:tcMar>
+              <w:top w:w="100" w:type="dxa"/>
+              <w:left w:w="100" w:type="dxa"/>
+              <w:bottom w:w="100" w:type="dxa"/>
+              <w:right w:w="100" w:type="dxa"/>
+            </w:tcMar>
+          </w:tcPr>
+          <w:p>
+            <w:pPr>
+              <w:pBdr>
+                <w:top w:val="nil"/>
+                <w:left w:val="nil"/>
+                <w:bottom w:val="nil"/>
+                <w:right w:val="nil"/>
+                <w:between w:val="nil"/>
+              </w:pBdr>
+              <w:spacing w:line="240" w:lineRule="auto"/>
+              <w:jc w:val="center"/>
+            </w:pPr>
+            <w:r>
+              <w:t>a</w:t>
+            </w:r>
+          </w:p>
+        </w:tc>
+        <w:tc>
+          <w:tcPr>
+            <w:tcW w:w="585" w:type="dxa"/>
+            <w:tcMar>
+              <w:top w:w="100" w:type="dxa"/>
+              <w:left w:w="100" w:type="dxa"/>
+              <w:bottom w:w="100" w:type="dxa"/>
+              <w:right w:w="100" w:type="dxa"/>
+            </w:tcMar>
+          </w:tcPr>
+          <w:p>
+            <w:pPr>
+              <w:pBdr>
+                <w:top w:val="nil"/>
+                <w:left w:val="nil"/>
+                <w:bottom w:val="nil"/>
+                <w:right w:val="nil"/>
+                <w:between w:val="nil"/>
+              </w:pBdr>
+              <w:spacing w:line="240" w:lineRule="auto"/>
+              <w:jc w:val="center"/>
+            </w:pPr>
+            <w:r>
+              <w:t>o</w:t>
+            </w:r>
+          </w:p>
+        </w:tc>
+        <w:tc>
+          <w:tcPr>
+            <w:tcW w:w="585" w:type="dxa"/>
+            <w:tcMar>
+              <w:top w:w="100" w:type="dxa"/>
+              <w:left w:w="100" w:type="dxa"/>
+              <w:bottom w:w="100" w:type="dxa"/>
+              <w:right w:w="100" w:type="dxa"/>
+            </w:tcMar>
+          </w:tcPr>
+          <w:p>
+            <w:pPr>
+              <w:pBdr>
+                <w:top w:val="nil"/>
+                <w:left w:val="nil"/>
+                <w:bottom w:val="nil"/>
+                <w:right w:val="nil"/>
+                <w:between w:val="nil"/>
+              </w:pBdr>
+              <w:spacing w:line="240" w:lineRule="auto"/>
+              <w:jc w:val="center"/>
+            </w:pPr>
+            <w:r>
+              <w:t>sa</w:t>
+            </w:r>
+          </w:p>
+        </w:tc>
+        <w:tc>
+          <w:tcPr>
+            <w:tcW w:w="585" w:type="dxa"/>
+            <w:tcMar>
+              <w:top w:w="100" w:type="dxa"/>
+              <w:left w:w="100" w:type="dxa"/>
+              <w:bottom w:w="100" w:type="dxa"/>
+              <w:right w:w="100" w:type="dxa"/>
+            </w:tcMar>
+          </w:tcPr>
+          <w:p>
+            <w:pPr>
+              <w:pBdr>
+                <w:top w:val="nil"/>
+                <w:left w:val="nil"/>
+                <w:bottom w:val="nil"/>
+                <w:right w:val="nil"/>
+                <w:between w:val="nil"/>
+              </w:pBdr>
+              <w:spacing w:line="240" w:lineRule="auto"/>
+              <w:jc w:val="center"/>
+            </w:pPr>
+            <w:r>
+              <w:t>ku</w:t>
+            </w:r>
+          </w:p>
+        </w:tc>
+        <w:tc>
+          <w:tcPr>
+            <w:tcW w:w="585" w:type="dxa"/>
+            <w:tcMar>
+              <w:top w:w="100" w:type="dxa"/>
+              <w:left w:w="100" w:type="dxa"/>
+              <w:bottom w:w="100" w:type="dxa"/>
+              <w:right w:w="100" w:type="dxa"/>
+            </w:tcMar>
+          </w:tcPr>
+          <w:p>
+            <w:pPr>
+              <w:pBdr>
+                <w:top w:val="nil"/>
+                <w:left w:val="nil"/>
+                <w:bottom w:val="nil"/>
+                <w:right w:val="nil"/>
+                <w:between w:val="nil"/>
+              </w:pBdr>
+              <w:spacing w:line="240" w:lineRule="auto"/>
+              <w:jc w:val="center"/>
+            </w:pPr>
+            <w:r>
+              <w:t>so</w:t>
+            </w:r>
+          </w:p>
+        </w:tc>
+        <w:tc>
+          <w:tcPr>
+            <w:tcW w:w="585" w:type="dxa"/>
+            <w:tcMar>
+              <w:top w:w="100" w:type="dxa"/>
+              <w:left w:w="100" w:type="dxa"/>
+              <w:bottom w:w="100" w:type="dxa"/>
+              <w:right w:w="100" w:type="dxa"/>
+            </w:tcMar>
+          </w:tcPr>
+          <w:p>
+            <w:pPr>
+              <w:pBdr>
+                <w:top w:val="nil"/>
+                <w:left w:val="nil"/>
+                <w:bottom w:val="nil"/>
+                <w:right w:val="nil"/>
+                <w:between w:val="nil"/>
+              </w:pBdr>
+              <w:spacing w:line="240" w:lineRule="auto"/>
+              <w:jc w:val="center"/>
+            </w:pPr>
+            <w:r>
+              <w:t>se</w:t>
+            </w:r>
+          </w:p>
+        </w:tc>
+        <w:tc>
+          <w:tcPr>
+            <w:tcW w:w="585" w:type="dxa"/>
+            <w:tcMar>
+              <w:top w:w="100" w:type="dxa"/>
+              <w:left w:w="100" w:type="dxa"/>
+              <w:bottom w:w="100" w:type="dxa"/>
+              <w:right w:w="100" w:type="dxa"/>
+            </w:tcMar>
+          </w:tcPr>
+          <w:p>
+            <w:pPr>
+              <w:pBdr>
+                <w:top w:val="nil"/>
+                <w:left w:val="nil"/>
+                <w:bottom w:val="nil"/>
+                <w:right w:val="nil"/>
+                <w:between w:val="nil"/>
+              </w:pBdr>
+              <w:spacing w:line="240" w:lineRule="auto"/>
+              <w:jc w:val="center"/>
+            </w:pPr>
+            <w:r>
+              <w:t>su</w:t>
+            </w:r>
+          </w:p>
+        </w:tc>
+        <w:tc>
+          <w:tcPr>
+            <w:tcW w:w="585" w:type="dxa"/>
+            <w:tcMar>
+              <w:top w:w="100" w:type="dxa"/>
+              <w:left w:w="100" w:type="dxa"/>
+              <w:bottom w:w="100" w:type="dxa"/>
+              <w:right w:w="100" w:type="dxa"/>
+            </w:tcMar>
+          </w:tcPr>
+          <w:p>
+            <w:pPr>
+              <w:pBdr>
+                <w:top w:val="nil"/>
+                <w:left w:val="nil"/>
+                <w:bottom w:val="nil"/>
+                <w:right w:val="nil"/>
+                <w:between w:val="nil"/>
+              </w:pBdr>
+              <w:spacing w:line="240" w:lineRule="auto"/>
+              <w:jc w:val="center"/>
+            </w:pPr>
+            <w:r>
+              <w:t>ko</w:t>
+            </w:r>
+          </w:p>
+        </w:tc>
+        <w:tc>
+          <w:tcPr>
+            <w:tcW w:w="585" w:type="dxa"/>
+            <w:tcMar>
+              <w:top w:w="100" w:type="dxa"/>
+              <w:left w:w="100" w:type="dxa"/>
+              <w:bottom w:w="100" w:type="dxa"/>
+              <w:right w:w="100" w:type="dxa"/>
+            </w:tcMar>
+          </w:tcPr>
+          <w:p>
+            <w:pPr>
+              <w:pBdr>
+                <w:top w:val="nil"/>
+                <w:left w:val="nil"/>
+                <w:bottom w:val="nil"/>
+                <w:right w:val="nil"/>
+                <w:between w:val="nil"/>
+              </w:pBdr>
+              <w:spacing w:line="240" w:lineRule="auto"/>
+              <w:jc w:val="center"/>
+            </w:pPr>
+            <w:r>
+              <w:t>ki</w:t>
+            </w:r>
+          </w:p>
+        </w:tc>
+        <w:tc>
+          <w:tcPr>
+            <w:tcW w:w="585" w:type="dxa"/>
+            <w:tcMar>
+              <w:top w:w="100" w:type="dxa"/>
+              <w:left w:w="100" w:type="dxa"/>
+              <w:bottom w:w="100" w:type="dxa"/>
+              <w:right w:w="100" w:type="dxa"/>
+            </w:tcMar>
+          </w:tcPr>
+          <w:p>
+            <w:pPr>
+              <w:pBdr>
+                <w:top w:val="nil"/>
+                <w:left w:val="nil"/>
+                <w:bottom w:val="nil"/>
+                <w:right w:val="nil"/>
+                <w:between w:val="nil"/>
+              </w:pBdr>
+              <w:spacing w:line="240" w:lineRule="auto"/>
+              <w:jc w:val="center"/>
+            </w:pPr>
+            <w:r>
+              <w:t>so</w:t>
+            </w:r>
           </w:p>
         </w:tc>
       </w:tr>
@@ -7464,366 +7704,414 @@
               <w:spacing w:line="240" w:lineRule="auto"/>
               <w:jc w:val="center"/>
             </w:pPr>
-          </w:p>
-        </w:tc>
-        <w:tc>
-          <w:tcPr>
-            <w:tcW w:w="585" w:type="dxa"/>
-            <w:tcMar>
-              <w:top w:w="100" w:type="dxa"/>
-              <w:left w:w="100" w:type="dxa"/>
-              <w:bottom w:w="100" w:type="dxa"/>
-              <w:right w:w="100" w:type="dxa"/>
-            </w:tcMar>
-          </w:tcPr>
-          <w:p>
-            <w:pPr>
-              <w:pBdr>
-                <w:top w:val="nil"/>
-                <w:left w:val="nil"/>
-                <w:bottom w:val="nil"/>
-                <w:right w:val="nil"/>
-                <w:between w:val="nil"/>
-              </w:pBdr>
-              <w:spacing w:line="240" w:lineRule="auto"/>
-              <w:jc w:val="center"/>
-            </w:pPr>
-          </w:p>
-        </w:tc>
-        <w:tc>
-          <w:tcPr>
-            <w:tcW w:w="585" w:type="dxa"/>
-            <w:tcMar>
-              <w:top w:w="100" w:type="dxa"/>
-              <w:left w:w="100" w:type="dxa"/>
-              <w:bottom w:w="100" w:type="dxa"/>
-              <w:right w:w="100" w:type="dxa"/>
-            </w:tcMar>
-          </w:tcPr>
-          <w:p>
-            <w:pPr>
-              <w:pBdr>
-                <w:top w:val="nil"/>
-                <w:left w:val="nil"/>
-                <w:bottom w:val="nil"/>
-                <w:right w:val="nil"/>
-                <w:between w:val="nil"/>
-              </w:pBdr>
-              <w:spacing w:line="240" w:lineRule="auto"/>
-              <w:jc w:val="center"/>
-            </w:pPr>
-          </w:p>
-        </w:tc>
-        <w:tc>
-          <w:tcPr>
-            <w:tcW w:w="585" w:type="dxa"/>
-            <w:tcMar>
-              <w:top w:w="100" w:type="dxa"/>
-              <w:left w:w="100" w:type="dxa"/>
-              <w:bottom w:w="100" w:type="dxa"/>
-              <w:right w:w="100" w:type="dxa"/>
-            </w:tcMar>
-          </w:tcPr>
-          <w:p>
-            <w:pPr>
-              <w:pBdr>
-                <w:top w:val="nil"/>
-                <w:left w:val="nil"/>
-                <w:bottom w:val="nil"/>
-                <w:right w:val="nil"/>
-                <w:between w:val="nil"/>
-              </w:pBdr>
-              <w:spacing w:line="240" w:lineRule="auto"/>
-              <w:jc w:val="center"/>
-            </w:pPr>
-          </w:p>
-        </w:tc>
-        <w:tc>
-          <w:tcPr>
-            <w:tcW w:w="585" w:type="dxa"/>
-            <w:tcMar>
-              <w:top w:w="100" w:type="dxa"/>
-              <w:left w:w="100" w:type="dxa"/>
-              <w:bottom w:w="100" w:type="dxa"/>
-              <w:right w:w="100" w:type="dxa"/>
-            </w:tcMar>
-          </w:tcPr>
-          <w:p>
-            <w:pPr>
-              <w:pBdr>
-                <w:top w:val="nil"/>
-                <w:left w:val="nil"/>
-                <w:bottom w:val="nil"/>
-                <w:right w:val="nil"/>
-                <w:between w:val="nil"/>
-              </w:pBdr>
-              <w:spacing w:line="240" w:lineRule="auto"/>
-              <w:jc w:val="center"/>
-            </w:pPr>
-          </w:p>
-        </w:tc>
-        <w:tc>
-          <w:tcPr>
-            <w:tcW w:w="585" w:type="dxa"/>
-            <w:tcMar>
-              <w:top w:w="100" w:type="dxa"/>
-              <w:left w:w="100" w:type="dxa"/>
-              <w:bottom w:w="100" w:type="dxa"/>
-              <w:right w:w="100" w:type="dxa"/>
-            </w:tcMar>
-          </w:tcPr>
-          <w:p>
-            <w:pPr>
-              <w:pBdr>
-                <w:top w:val="nil"/>
-                <w:left w:val="nil"/>
-                <w:bottom w:val="nil"/>
-                <w:right w:val="nil"/>
-                <w:between w:val="nil"/>
-              </w:pBdr>
-              <w:spacing w:line="240" w:lineRule="auto"/>
-              <w:jc w:val="center"/>
-            </w:pPr>
-          </w:p>
-        </w:tc>
-        <w:tc>
-          <w:tcPr>
-            <w:tcW w:w="585" w:type="dxa"/>
-            <w:tcMar>
-              <w:top w:w="100" w:type="dxa"/>
-              <w:left w:w="100" w:type="dxa"/>
-              <w:bottom w:w="100" w:type="dxa"/>
-              <w:right w:w="100" w:type="dxa"/>
-            </w:tcMar>
-          </w:tcPr>
-          <w:p>
-            <w:pPr>
-              <w:pBdr>
-                <w:top w:val="nil"/>
-                <w:left w:val="nil"/>
-                <w:bottom w:val="nil"/>
-                <w:right w:val="nil"/>
-                <w:between w:val="nil"/>
-              </w:pBdr>
-              <w:spacing w:line="240" w:lineRule="auto"/>
-              <w:jc w:val="center"/>
-            </w:pPr>
-          </w:p>
-        </w:tc>
-        <w:tc>
-          <w:tcPr>
-            <w:tcW w:w="585" w:type="dxa"/>
-            <w:tcMar>
-              <w:top w:w="100" w:type="dxa"/>
-              <w:left w:w="100" w:type="dxa"/>
-              <w:bottom w:w="100" w:type="dxa"/>
-              <w:right w:w="100" w:type="dxa"/>
-            </w:tcMar>
-          </w:tcPr>
-          <w:p>
-            <w:pPr>
-              <w:pBdr>
-                <w:top w:val="nil"/>
-                <w:left w:val="nil"/>
-                <w:bottom w:val="nil"/>
-                <w:right w:val="nil"/>
-                <w:between w:val="nil"/>
-              </w:pBdr>
-              <w:spacing w:line="240" w:lineRule="auto"/>
-              <w:jc w:val="center"/>
-            </w:pPr>
-          </w:p>
-        </w:tc>
-        <w:tc>
-          <w:tcPr>
-            <w:tcW w:w="585" w:type="dxa"/>
-            <w:tcMar>
-              <w:top w:w="100" w:type="dxa"/>
-              <w:left w:w="100" w:type="dxa"/>
-              <w:bottom w:w="100" w:type="dxa"/>
-              <w:right w:w="100" w:type="dxa"/>
-            </w:tcMar>
-          </w:tcPr>
-          <w:p>
-            <w:pPr>
-              <w:pBdr>
-                <w:top w:val="nil"/>
-                <w:left w:val="nil"/>
-                <w:bottom w:val="nil"/>
-                <w:right w:val="nil"/>
-                <w:between w:val="nil"/>
-              </w:pBdr>
-              <w:spacing w:line="240" w:lineRule="auto"/>
-              <w:jc w:val="center"/>
-            </w:pPr>
-          </w:p>
-        </w:tc>
-        <w:tc>
-          <w:tcPr>
-            <w:tcW w:w="585" w:type="dxa"/>
-            <w:tcMar>
-              <w:top w:w="100" w:type="dxa"/>
-              <w:left w:w="100" w:type="dxa"/>
-              <w:bottom w:w="100" w:type="dxa"/>
-              <w:right w:w="100" w:type="dxa"/>
-            </w:tcMar>
-          </w:tcPr>
-          <w:p>
-            <w:pPr>
-              <w:pBdr>
-                <w:top w:val="nil"/>
-                <w:left w:val="nil"/>
-                <w:bottom w:val="nil"/>
-                <w:right w:val="nil"/>
-                <w:between w:val="nil"/>
-              </w:pBdr>
-              <w:spacing w:line="240" w:lineRule="auto"/>
-              <w:jc w:val="center"/>
-            </w:pPr>
-          </w:p>
-        </w:tc>
-        <w:tc>
-          <w:tcPr>
-            <w:tcW w:w="585" w:type="dxa"/>
-            <w:tcMar>
-              <w:top w:w="100" w:type="dxa"/>
-              <w:left w:w="100" w:type="dxa"/>
-              <w:bottom w:w="100" w:type="dxa"/>
-              <w:right w:w="100" w:type="dxa"/>
-            </w:tcMar>
-          </w:tcPr>
-          <w:p>
-            <w:pPr>
-              <w:pBdr>
-                <w:top w:val="nil"/>
-                <w:left w:val="nil"/>
-                <w:bottom w:val="nil"/>
-                <w:right w:val="nil"/>
-                <w:between w:val="nil"/>
-              </w:pBdr>
-              <w:spacing w:line="240" w:lineRule="auto"/>
-              <w:jc w:val="center"/>
-            </w:pPr>
-          </w:p>
-        </w:tc>
-        <w:tc>
-          <w:tcPr>
-            <w:tcW w:w="585" w:type="dxa"/>
-            <w:tcMar>
-              <w:top w:w="100" w:type="dxa"/>
-              <w:left w:w="100" w:type="dxa"/>
-              <w:bottom w:w="100" w:type="dxa"/>
-              <w:right w:w="100" w:type="dxa"/>
-            </w:tcMar>
-          </w:tcPr>
-          <w:p>
-            <w:pPr>
-              <w:pBdr>
-                <w:top w:val="nil"/>
-                <w:left w:val="nil"/>
-                <w:bottom w:val="nil"/>
-                <w:right w:val="nil"/>
-                <w:between w:val="nil"/>
-              </w:pBdr>
-              <w:spacing w:line="240" w:lineRule="auto"/>
-              <w:jc w:val="center"/>
-            </w:pPr>
-          </w:p>
-        </w:tc>
-        <w:tc>
-          <w:tcPr>
-            <w:tcW w:w="585" w:type="dxa"/>
-            <w:tcMar>
-              <w:top w:w="100" w:type="dxa"/>
-              <w:left w:w="100" w:type="dxa"/>
-              <w:bottom w:w="100" w:type="dxa"/>
-              <w:right w:w="100" w:type="dxa"/>
-            </w:tcMar>
-          </w:tcPr>
-          <w:p>
-            <w:pPr>
-              <w:pBdr>
-                <w:top w:val="nil"/>
-                <w:left w:val="nil"/>
-                <w:bottom w:val="nil"/>
-                <w:right w:val="nil"/>
-                <w:between w:val="nil"/>
-              </w:pBdr>
-              <w:spacing w:line="240" w:lineRule="auto"/>
-              <w:jc w:val="center"/>
-            </w:pPr>
-          </w:p>
-        </w:tc>
-        <w:tc>
-          <w:tcPr>
-            <w:tcW w:w="585" w:type="dxa"/>
-            <w:tcMar>
-              <w:top w:w="100" w:type="dxa"/>
-              <w:left w:w="100" w:type="dxa"/>
-              <w:bottom w:w="100" w:type="dxa"/>
-              <w:right w:w="100" w:type="dxa"/>
-            </w:tcMar>
-          </w:tcPr>
-          <w:p>
-            <w:pPr>
-              <w:pBdr>
-                <w:top w:val="nil"/>
-                <w:left w:val="nil"/>
-                <w:bottom w:val="nil"/>
-                <w:right w:val="nil"/>
-                <w:between w:val="nil"/>
-              </w:pBdr>
-              <w:spacing w:line="240" w:lineRule="auto"/>
-              <w:jc w:val="center"/>
-            </w:pPr>
-          </w:p>
-        </w:tc>
-        <w:tc>
-          <w:tcPr>
-            <w:tcW w:w="585" w:type="dxa"/>
-            <w:tcMar>
-              <w:top w:w="100" w:type="dxa"/>
-              <w:left w:w="100" w:type="dxa"/>
-              <w:bottom w:w="100" w:type="dxa"/>
-              <w:right w:w="100" w:type="dxa"/>
-            </w:tcMar>
-          </w:tcPr>
-          <w:p>
-            <w:pPr>
-              <w:pBdr>
-                <w:top w:val="nil"/>
-                <w:left w:val="nil"/>
-                <w:bottom w:val="nil"/>
-                <w:right w:val="nil"/>
-                <w:between w:val="nil"/>
-              </w:pBdr>
-              <w:spacing w:line="240" w:lineRule="auto"/>
-              <w:jc w:val="center"/>
-            </w:pPr>
-          </w:p>
-        </w:tc>
-        <w:tc>
-          <w:tcPr>
-            <w:tcW w:w="585" w:type="dxa"/>
-            <w:tcMar>
-              <w:top w:w="100" w:type="dxa"/>
-              <w:left w:w="100" w:type="dxa"/>
-              <w:bottom w:w="100" w:type="dxa"/>
-              <w:right w:w="100" w:type="dxa"/>
-            </w:tcMar>
-          </w:tcPr>
-          <w:p>
-            <w:pPr>
-              <w:pBdr>
-                <w:top w:val="nil"/>
-                <w:left w:val="nil"/>
-                <w:bottom w:val="nil"/>
-                <w:right w:val="nil"/>
-                <w:between w:val="nil"/>
-              </w:pBdr>
-              <w:spacing w:line="240" w:lineRule="auto"/>
-              <w:jc w:val="center"/>
-            </w:pPr>
+            <w:r>
+              <w:t>se</w:t>
+            </w:r>
+          </w:p>
+        </w:tc>
+        <w:tc>
+          <w:tcPr>
+            <w:tcW w:w="585" w:type="dxa"/>
+            <w:tcMar>
+              <w:top w:w="100" w:type="dxa"/>
+              <w:left w:w="100" w:type="dxa"/>
+              <w:bottom w:w="100" w:type="dxa"/>
+              <w:right w:w="100" w:type="dxa"/>
+            </w:tcMar>
+          </w:tcPr>
+          <w:p>
+            <w:pPr>
+              <w:pBdr>
+                <w:top w:val="nil"/>
+                <w:left w:val="nil"/>
+                <w:bottom w:val="nil"/>
+                <w:right w:val="nil"/>
+                <w:between w:val="nil"/>
+              </w:pBdr>
+              <w:spacing w:line="240" w:lineRule="auto"/>
+              <w:jc w:val="center"/>
+            </w:pPr>
+            <w:r>
+              <w:t>ku</w:t>
+            </w:r>
+          </w:p>
+        </w:tc>
+        <w:tc>
+          <w:tcPr>
+            <w:tcW w:w="585" w:type="dxa"/>
+            <w:tcMar>
+              <w:top w:w="100" w:type="dxa"/>
+              <w:left w:w="100" w:type="dxa"/>
+              <w:bottom w:w="100" w:type="dxa"/>
+              <w:right w:w="100" w:type="dxa"/>
+            </w:tcMar>
+          </w:tcPr>
+          <w:p>
+            <w:pPr>
+              <w:pBdr>
+                <w:top w:val="nil"/>
+                <w:left w:val="nil"/>
+                <w:bottom w:val="nil"/>
+                <w:right w:val="nil"/>
+                <w:between w:val="nil"/>
+              </w:pBdr>
+              <w:spacing w:line="240" w:lineRule="auto"/>
+              <w:jc w:val="center"/>
+            </w:pPr>
+            <w:r>
+              <w:t>ka</w:t>
+            </w:r>
+          </w:p>
+        </w:tc>
+        <w:tc>
+          <w:tcPr>
+            <w:tcW w:w="585" w:type="dxa"/>
+            <w:tcMar>
+              <w:top w:w="100" w:type="dxa"/>
+              <w:left w:w="100" w:type="dxa"/>
+              <w:bottom w:w="100" w:type="dxa"/>
+              <w:right w:w="100" w:type="dxa"/>
+            </w:tcMar>
+          </w:tcPr>
+          <w:p>
+            <w:pPr>
+              <w:pBdr>
+                <w:top w:val="nil"/>
+                <w:left w:val="nil"/>
+                <w:bottom w:val="nil"/>
+                <w:right w:val="nil"/>
+                <w:between w:val="nil"/>
+              </w:pBdr>
+              <w:spacing w:line="240" w:lineRule="auto"/>
+              <w:jc w:val="center"/>
+            </w:pPr>
+            <w:r>
+              <w:t>sa</w:t>
+            </w:r>
+          </w:p>
+        </w:tc>
+        <w:tc>
+          <w:tcPr>
+            <w:tcW w:w="585" w:type="dxa"/>
+            <w:tcMar>
+              <w:top w:w="100" w:type="dxa"/>
+              <w:left w:w="100" w:type="dxa"/>
+              <w:bottom w:w="100" w:type="dxa"/>
+              <w:right w:w="100" w:type="dxa"/>
+            </w:tcMar>
+          </w:tcPr>
+          <w:p>
+            <w:pPr>
+              <w:pBdr>
+                <w:top w:val="nil"/>
+                <w:left w:val="nil"/>
+                <w:bottom w:val="nil"/>
+                <w:right w:val="nil"/>
+                <w:between w:val="nil"/>
+              </w:pBdr>
+              <w:spacing w:line="240" w:lineRule="auto"/>
+              <w:jc w:val="center"/>
+            </w:pPr>
+            <w:r>
+              <w:t>ki</w:t>
+            </w:r>
+          </w:p>
+        </w:tc>
+        <w:tc>
+          <w:tcPr>
+            <w:tcW w:w="585" w:type="dxa"/>
+            <w:tcMar>
+              <w:top w:w="100" w:type="dxa"/>
+              <w:left w:w="100" w:type="dxa"/>
+              <w:bottom w:w="100" w:type="dxa"/>
+              <w:right w:w="100" w:type="dxa"/>
+            </w:tcMar>
+          </w:tcPr>
+          <w:p>
+            <w:pPr>
+              <w:pBdr>
+                <w:top w:val="nil"/>
+                <w:left w:val="nil"/>
+                <w:bottom w:val="nil"/>
+                <w:right w:val="nil"/>
+                <w:between w:val="nil"/>
+              </w:pBdr>
+              <w:spacing w:line="240" w:lineRule="auto"/>
+              <w:jc w:val="center"/>
+            </w:pPr>
+            <w:r>
+              <w:t>so</w:t>
+            </w:r>
+          </w:p>
+        </w:tc>
+        <w:tc>
+          <w:tcPr>
+            <w:tcW w:w="585" w:type="dxa"/>
+            <w:tcMar>
+              <w:top w:w="100" w:type="dxa"/>
+              <w:left w:w="100" w:type="dxa"/>
+              <w:bottom w:w="100" w:type="dxa"/>
+              <w:right w:w="100" w:type="dxa"/>
+            </w:tcMar>
+          </w:tcPr>
+          <w:p>
+            <w:pPr>
+              <w:pBdr>
+                <w:top w:val="nil"/>
+                <w:left w:val="nil"/>
+                <w:bottom w:val="nil"/>
+                <w:right w:val="nil"/>
+                <w:between w:val="nil"/>
+              </w:pBdr>
+              <w:spacing w:line="240" w:lineRule="auto"/>
+              <w:jc w:val="center"/>
+            </w:pPr>
+            <w:r>
+              <w:t>i</w:t>
+            </w:r>
+          </w:p>
+        </w:tc>
+        <w:tc>
+          <w:tcPr>
+            <w:tcW w:w="585" w:type="dxa"/>
+            <w:tcMar>
+              <w:top w:w="100" w:type="dxa"/>
+              <w:left w:w="100" w:type="dxa"/>
+              <w:bottom w:w="100" w:type="dxa"/>
+              <w:right w:w="100" w:type="dxa"/>
+            </w:tcMar>
+          </w:tcPr>
+          <w:p>
+            <w:pPr>
+              <w:pBdr>
+                <w:top w:val="nil"/>
+                <w:left w:val="nil"/>
+                <w:bottom w:val="nil"/>
+                <w:right w:val="nil"/>
+                <w:between w:val="nil"/>
+              </w:pBdr>
+              <w:spacing w:line="240" w:lineRule="auto"/>
+              <w:jc w:val="center"/>
+            </w:pPr>
+            <w:r>
+              <w:t>su</w:t>
+            </w:r>
+          </w:p>
+        </w:tc>
+        <w:tc>
+          <w:tcPr>
+            <w:tcW w:w="585" w:type="dxa"/>
+            <w:tcMar>
+              <w:top w:w="100" w:type="dxa"/>
+              <w:left w:w="100" w:type="dxa"/>
+              <w:bottom w:w="100" w:type="dxa"/>
+              <w:right w:w="100" w:type="dxa"/>
+            </w:tcMar>
+          </w:tcPr>
+          <w:p>
+            <w:pPr>
+              <w:pBdr>
+                <w:top w:val="nil"/>
+                <w:left w:val="nil"/>
+                <w:bottom w:val="nil"/>
+                <w:right w:val="nil"/>
+                <w:between w:val="nil"/>
+              </w:pBdr>
+              <w:spacing w:line="240" w:lineRule="auto"/>
+              <w:jc w:val="center"/>
+            </w:pPr>
+            <w:r>
+              <w:t>ke</w:t>
+            </w:r>
+          </w:p>
+        </w:tc>
+        <w:tc>
+          <w:tcPr>
+            <w:tcW w:w="585" w:type="dxa"/>
+            <w:tcMar>
+              <w:top w:w="100" w:type="dxa"/>
+              <w:left w:w="100" w:type="dxa"/>
+              <w:bottom w:w="100" w:type="dxa"/>
+              <w:right w:w="100" w:type="dxa"/>
+            </w:tcMar>
+          </w:tcPr>
+          <w:p>
+            <w:pPr>
+              <w:pBdr>
+                <w:top w:val="nil"/>
+                <w:left w:val="nil"/>
+                <w:bottom w:val="nil"/>
+                <w:right w:val="nil"/>
+                <w:between w:val="nil"/>
+              </w:pBdr>
+              <w:spacing w:line="240" w:lineRule="auto"/>
+              <w:jc w:val="center"/>
+            </w:pPr>
+            <w:r>
+              <w:t>ko</w:t>
+            </w:r>
+          </w:p>
+        </w:tc>
+        <w:tc>
+          <w:tcPr>
+            <w:tcW w:w="585" w:type="dxa"/>
+            <w:tcMar>
+              <w:top w:w="100" w:type="dxa"/>
+              <w:left w:w="100" w:type="dxa"/>
+              <w:bottom w:w="100" w:type="dxa"/>
+              <w:right w:w="100" w:type="dxa"/>
+            </w:tcMar>
+          </w:tcPr>
+          <w:p>
+            <w:pPr>
+              <w:pBdr>
+                <w:top w:val="nil"/>
+                <w:left w:val="nil"/>
+                <w:bottom w:val="nil"/>
+                <w:right w:val="nil"/>
+                <w:between w:val="nil"/>
+              </w:pBdr>
+              <w:spacing w:line="240" w:lineRule="auto"/>
+              <w:jc w:val="center"/>
+            </w:pPr>
+            <w:r>
+              <w:t>u</w:t>
+            </w:r>
+          </w:p>
+        </w:tc>
+        <w:tc>
+          <w:tcPr>
+            <w:tcW w:w="585" w:type="dxa"/>
+            <w:tcMar>
+              <w:top w:w="100" w:type="dxa"/>
+              <w:left w:w="100" w:type="dxa"/>
+              <w:bottom w:w="100" w:type="dxa"/>
+              <w:right w:w="100" w:type="dxa"/>
+            </w:tcMar>
+          </w:tcPr>
+          <w:p>
+            <w:pPr>
+              <w:pBdr>
+                <w:top w:val="nil"/>
+                <w:left w:val="nil"/>
+                <w:bottom w:val="nil"/>
+                <w:right w:val="nil"/>
+                <w:between w:val="nil"/>
+              </w:pBdr>
+              <w:spacing w:line="240" w:lineRule="auto"/>
+              <w:jc w:val="center"/>
+            </w:pPr>
+            <w:r>
+              <w:t>a</w:t>
+            </w:r>
+          </w:p>
+        </w:tc>
+        <w:tc>
+          <w:tcPr>
+            <w:tcW w:w="585" w:type="dxa"/>
+            <w:tcMar>
+              <w:top w:w="100" w:type="dxa"/>
+              <w:left w:w="100" w:type="dxa"/>
+              <w:bottom w:w="100" w:type="dxa"/>
+              <w:right w:w="100" w:type="dxa"/>
+            </w:tcMar>
+          </w:tcPr>
+          <w:p>
+            <w:pPr>
+              <w:pBdr>
+                <w:top w:val="nil"/>
+                <w:left w:val="nil"/>
+                <w:bottom w:val="nil"/>
+                <w:right w:val="nil"/>
+                <w:between w:val="nil"/>
+              </w:pBdr>
+              <w:spacing w:line="240" w:lineRule="auto"/>
+              <w:jc w:val="center"/>
+            </w:pPr>
+            <w:r>
+              <w:t>ka</w:t>
+            </w:r>
+          </w:p>
+        </w:tc>
+        <w:tc>
+          <w:tcPr>
+            <w:tcW w:w="585" w:type="dxa"/>
+            <w:tcMar>
+              <w:top w:w="100" w:type="dxa"/>
+              <w:left w:w="100" w:type="dxa"/>
+              <w:bottom w:w="100" w:type="dxa"/>
+              <w:right w:w="100" w:type="dxa"/>
+            </w:tcMar>
+          </w:tcPr>
+          <w:p>
+            <w:pPr>
+              <w:pBdr>
+                <w:top w:val="nil"/>
+                <w:left w:val="nil"/>
+                <w:bottom w:val="nil"/>
+                <w:right w:val="nil"/>
+                <w:between w:val="nil"/>
+              </w:pBdr>
+              <w:spacing w:line="240" w:lineRule="auto"/>
+              <w:jc w:val="center"/>
+            </w:pPr>
+            <w:r>
+              <w:t>i</w:t>
+            </w:r>
+          </w:p>
+        </w:tc>
+        <w:tc>
+          <w:tcPr>
+            <w:tcW w:w="585" w:type="dxa"/>
+            <w:tcMar>
+              <w:top w:w="100" w:type="dxa"/>
+              <w:left w:w="100" w:type="dxa"/>
+              <w:bottom w:w="100" w:type="dxa"/>
+              <w:right w:w="100" w:type="dxa"/>
+            </w:tcMar>
+          </w:tcPr>
+          <w:p>
+            <w:pPr>
+              <w:pBdr>
+                <w:top w:val="nil"/>
+                <w:left w:val="nil"/>
+                <w:bottom w:val="nil"/>
+                <w:right w:val="nil"/>
+                <w:between w:val="nil"/>
+              </w:pBdr>
+              <w:spacing w:line="240" w:lineRule="auto"/>
+              <w:jc w:val="center"/>
+            </w:pPr>
+            <w:r>
+              <w:t>ke</w:t>
+            </w:r>
+          </w:p>
+        </w:tc>
+        <w:tc>
+          <w:tcPr>
+            <w:tcW w:w="585" w:type="dxa"/>
+            <w:tcMar>
+              <w:top w:w="100" w:type="dxa"/>
+              <w:left w:w="100" w:type="dxa"/>
+              <w:bottom w:w="100" w:type="dxa"/>
+              <w:right w:w="100" w:type="dxa"/>
+            </w:tcMar>
+          </w:tcPr>
+          <w:p>
+            <w:pPr>
+              <w:pBdr>
+                <w:top w:val="nil"/>
+                <w:left w:val="nil"/>
+                <w:bottom w:val="nil"/>
+                <w:right w:val="nil"/>
+                <w:between w:val="nil"/>
+              </w:pBdr>
+              <w:spacing w:line="240" w:lineRule="auto"/>
+              <w:jc w:val="center"/>
+            </w:pPr>
+            <w:r>
+              <w:t>shi</w:t>
+            </w:r>
           </w:p>
         </w:tc>
       </w:tr>

</xml_diff>